<commit_message>
FR & NFR in PDF
I have put the cards with the FR and NFR
</commit_message>
<xml_diff>
--- a/Docs/Planning & Requirements.docx
+++ b/Docs/Planning & Requirements.docx
@@ -70,7 +70,7 @@
                     </pic:cNvPicPr>
                   </pic:nvPicPr>
                   <pic:blipFill>
-                    <a:blip r:embed="rId7">
+                    <a:blip r:embed="rId10">
                       <a:extLst>
                         <a:ext uri="{28A0092B-C50C-407E-A947-70E740481C1C}">
                           <a14:useLocalDpi xmlns:a14="http://schemas.microsoft.com/office/drawing/2010/main" val="0"/>
@@ -134,6 +134,7 @@
           <w:docPartUnique/>
         </w:docPartObj>
       </w:sdtPr>
+      <w:sdtEndPr/>
       <w:sdtContent>
         <w:p>
           <w:pPr>
@@ -143,6 +144,7 @@
             </w:tabs>
             <w:rPr>
               <w:rStyle w:val="Hyperlink"/>
+              <w:noProof/>
             </w:rPr>
           </w:pPr>
           <w:r>
@@ -158,28 +160,49 @@
             <w:r>
               <w:rPr>
                 <w:rStyle w:val="Hyperlink"/>
+                <w:noProof/>
               </w:rPr>
               <w:t>Section 1: Introduction</w:t>
             </w:r>
             <w:r>
+              <w:rPr>
+                <w:noProof/>
+              </w:rPr>
               <w:tab/>
             </w:r>
             <w:r>
+              <w:rPr>
+                <w:noProof/>
+              </w:rPr>
               <w:fldChar w:fldCharType="begin"/>
             </w:r>
             <w:r>
+              <w:rPr>
+                <w:noProof/>
+              </w:rPr>
               <w:instrText>PAGEREF _Toc1439508179 \h</w:instrText>
             </w:r>
             <w:r>
+              <w:rPr>
+                <w:noProof/>
+              </w:rPr>
+            </w:r>
+            <w:r>
+              <w:rPr>
+                <w:noProof/>
+              </w:rPr>
               <w:fldChar w:fldCharType="separate"/>
             </w:r>
             <w:r>
               <w:rPr>
-                <w:rStyle w:val="Hyperlink"/>
-              </w:rPr>
-              <w:t>2</w:t>
-            </w:r>
-            <w:r>
+                <w:noProof/>
+              </w:rPr>
+              <w:t>3</w:t>
+            </w:r>
+            <w:r>
+              <w:rPr>
+                <w:noProof/>
+              </w:rPr>
               <w:fldChar w:fldCharType="end"/>
             </w:r>
           </w:hyperlink>
@@ -192,34 +215,56 @@
             </w:tabs>
             <w:rPr>
               <w:rStyle w:val="Hyperlink"/>
+              <w:noProof/>
             </w:rPr>
           </w:pPr>
           <w:hyperlink w:anchor="_Toc136300018">
             <w:r>
               <w:rPr>
                 <w:rStyle w:val="Hyperlink"/>
+                <w:noProof/>
               </w:rPr>
               <w:t>Section 2: Roles.</w:t>
             </w:r>
             <w:r>
+              <w:rPr>
+                <w:noProof/>
+              </w:rPr>
               <w:tab/>
             </w:r>
             <w:r>
+              <w:rPr>
+                <w:noProof/>
+              </w:rPr>
               <w:fldChar w:fldCharType="begin"/>
             </w:r>
             <w:r>
+              <w:rPr>
+                <w:noProof/>
+              </w:rPr>
               <w:instrText>PAGEREF _Toc136300018 \h</w:instrText>
             </w:r>
             <w:r>
+              <w:rPr>
+                <w:noProof/>
+              </w:rPr>
+            </w:r>
+            <w:r>
+              <w:rPr>
+                <w:noProof/>
+              </w:rPr>
               <w:fldChar w:fldCharType="separate"/>
             </w:r>
             <w:r>
               <w:rPr>
-                <w:rStyle w:val="Hyperlink"/>
-              </w:rPr>
-              <w:t>3</w:t>
-            </w:r>
-            <w:r>
+                <w:noProof/>
+              </w:rPr>
+              <w:t>4</w:t>
+            </w:r>
+            <w:r>
+              <w:rPr>
+                <w:noProof/>
+              </w:rPr>
               <w:fldChar w:fldCharType="end"/>
             </w:r>
           </w:hyperlink>
@@ -232,34 +277,56 @@
             </w:tabs>
             <w:rPr>
               <w:rStyle w:val="Hyperlink"/>
+              <w:noProof/>
             </w:rPr>
           </w:pPr>
           <w:hyperlink w:anchor="_Toc1081782386">
             <w:r>
               <w:rPr>
                 <w:rStyle w:val="Hyperlink"/>
+                <w:noProof/>
               </w:rPr>
               <w:t>Section 3: Risk Management.</w:t>
             </w:r>
             <w:r>
+              <w:rPr>
+                <w:noProof/>
+              </w:rPr>
               <w:tab/>
             </w:r>
             <w:r>
+              <w:rPr>
+                <w:noProof/>
+              </w:rPr>
               <w:fldChar w:fldCharType="begin"/>
             </w:r>
             <w:r>
+              <w:rPr>
+                <w:noProof/>
+              </w:rPr>
               <w:instrText>PAGEREF _Toc1081782386 \h</w:instrText>
             </w:r>
             <w:r>
+              <w:rPr>
+                <w:noProof/>
+              </w:rPr>
+            </w:r>
+            <w:r>
+              <w:rPr>
+                <w:noProof/>
+              </w:rPr>
               <w:fldChar w:fldCharType="separate"/>
             </w:r>
             <w:r>
               <w:rPr>
-                <w:rStyle w:val="Hyperlink"/>
-              </w:rPr>
-              <w:t>4</w:t>
-            </w:r>
-            <w:r>
+                <w:noProof/>
+              </w:rPr>
+              <w:t>5</w:t>
+            </w:r>
+            <w:r>
+              <w:rPr>
+                <w:noProof/>
+              </w:rPr>
               <w:fldChar w:fldCharType="end"/>
             </w:r>
           </w:hyperlink>
@@ -272,34 +339,56 @@
             </w:tabs>
             <w:rPr>
               <w:rStyle w:val="Hyperlink"/>
+              <w:noProof/>
             </w:rPr>
           </w:pPr>
           <w:hyperlink w:anchor="_Toc1109939019">
             <w:r>
               <w:rPr>
                 <w:rStyle w:val="Hyperlink"/>
+                <w:noProof/>
               </w:rPr>
               <w:t>Section 4: Planning.</w:t>
             </w:r>
             <w:r>
+              <w:rPr>
+                <w:noProof/>
+              </w:rPr>
               <w:tab/>
             </w:r>
             <w:r>
+              <w:rPr>
+                <w:noProof/>
+              </w:rPr>
               <w:fldChar w:fldCharType="begin"/>
             </w:r>
             <w:r>
+              <w:rPr>
+                <w:noProof/>
+              </w:rPr>
               <w:instrText>PAGEREF _Toc1109939019 \h</w:instrText>
             </w:r>
             <w:r>
+              <w:rPr>
+                <w:noProof/>
+              </w:rPr>
+            </w:r>
+            <w:r>
+              <w:rPr>
+                <w:noProof/>
+              </w:rPr>
               <w:fldChar w:fldCharType="separate"/>
             </w:r>
             <w:r>
               <w:rPr>
-                <w:rStyle w:val="Hyperlink"/>
-              </w:rPr>
-              <w:t>5</w:t>
-            </w:r>
-            <w:r>
+                <w:noProof/>
+              </w:rPr>
+              <w:t>6</w:t>
+            </w:r>
+            <w:r>
+              <w:rPr>
+                <w:noProof/>
+              </w:rPr>
               <w:fldChar w:fldCharType="end"/>
             </w:r>
           </w:hyperlink>
@@ -312,34 +401,56 @@
             </w:tabs>
             <w:rPr>
               <w:rStyle w:val="Hyperlink"/>
+              <w:noProof/>
             </w:rPr>
           </w:pPr>
           <w:hyperlink w:anchor="_Toc1671978745">
             <w:r>
               <w:rPr>
                 <w:rStyle w:val="Hyperlink"/>
+                <w:noProof/>
               </w:rPr>
               <w:t>Section 5: Software tools</w:t>
             </w:r>
             <w:r>
+              <w:rPr>
+                <w:noProof/>
+              </w:rPr>
               <w:tab/>
             </w:r>
             <w:r>
+              <w:rPr>
+                <w:noProof/>
+              </w:rPr>
               <w:fldChar w:fldCharType="begin"/>
             </w:r>
             <w:r>
+              <w:rPr>
+                <w:noProof/>
+              </w:rPr>
               <w:instrText>PAGEREF _Toc1671978745 \h</w:instrText>
             </w:r>
             <w:r>
+              <w:rPr>
+                <w:noProof/>
+              </w:rPr>
+            </w:r>
+            <w:r>
+              <w:rPr>
+                <w:noProof/>
+              </w:rPr>
               <w:fldChar w:fldCharType="separate"/>
             </w:r>
             <w:r>
               <w:rPr>
-                <w:rStyle w:val="Hyperlink"/>
-              </w:rPr>
-              <w:t>6</w:t>
-            </w:r>
-            <w:r>
+                <w:noProof/>
+              </w:rPr>
+              <w:t>7</w:t>
+            </w:r>
+            <w:r>
+              <w:rPr>
+                <w:noProof/>
+              </w:rPr>
               <w:fldChar w:fldCharType="end"/>
             </w:r>
           </w:hyperlink>
@@ -352,34 +463,56 @@
             </w:tabs>
             <w:rPr>
               <w:rStyle w:val="Hyperlink"/>
+              <w:noProof/>
             </w:rPr>
           </w:pPr>
           <w:hyperlink w:anchor="_Toc1120499881">
             <w:r>
               <w:rPr>
                 <w:rStyle w:val="Hyperlink"/>
+                <w:noProof/>
               </w:rPr>
               <w:t>Section 6: Requirements.</w:t>
             </w:r>
             <w:r>
+              <w:rPr>
+                <w:noProof/>
+              </w:rPr>
               <w:tab/>
             </w:r>
             <w:r>
+              <w:rPr>
+                <w:noProof/>
+              </w:rPr>
               <w:fldChar w:fldCharType="begin"/>
             </w:r>
             <w:r>
+              <w:rPr>
+                <w:noProof/>
+              </w:rPr>
               <w:instrText>PAGEREF _Toc1120499881 \h</w:instrText>
             </w:r>
             <w:r>
+              <w:rPr>
+                <w:noProof/>
+              </w:rPr>
+            </w:r>
+            <w:r>
+              <w:rPr>
+                <w:noProof/>
+              </w:rPr>
               <w:fldChar w:fldCharType="separate"/>
             </w:r>
             <w:r>
               <w:rPr>
-                <w:rStyle w:val="Hyperlink"/>
-              </w:rPr>
-              <w:t>7</w:t>
-            </w:r>
-            <w:r>
+                <w:noProof/>
+              </w:rPr>
+              <w:t>8</w:t>
+            </w:r>
+            <w:r>
+              <w:rPr>
+                <w:noProof/>
+              </w:rPr>
               <w:fldChar w:fldCharType="end"/>
             </w:r>
           </w:hyperlink>
@@ -398,28 +531,49 @@
             <w:r>
               <w:rPr>
                 <w:rStyle w:val="Hyperlink"/>
+                <w:noProof/>
               </w:rPr>
               <w:t>Section 7: Requirements diagram.</w:t>
             </w:r>
             <w:r>
+              <w:rPr>
+                <w:noProof/>
+              </w:rPr>
               <w:tab/>
             </w:r>
             <w:r>
+              <w:rPr>
+                <w:noProof/>
+              </w:rPr>
               <w:fldChar w:fldCharType="begin"/>
             </w:r>
             <w:r>
+              <w:rPr>
+                <w:noProof/>
+              </w:rPr>
               <w:instrText>PAGEREF _Toc258708689 \h</w:instrText>
             </w:r>
             <w:r>
+              <w:rPr>
+                <w:noProof/>
+              </w:rPr>
+            </w:r>
+            <w:r>
+              <w:rPr>
+                <w:noProof/>
+              </w:rPr>
               <w:fldChar w:fldCharType="separate"/>
             </w:r>
             <w:r>
               <w:rPr>
-                <w:rStyle w:val="Hyperlink"/>
-              </w:rPr>
-              <w:t>8</w:t>
-            </w:r>
-            <w:r>
+                <w:noProof/>
+              </w:rPr>
+              <w:t>12</w:t>
+            </w:r>
+            <w:r>
+              <w:rPr>
+                <w:noProof/>
+              </w:rPr>
               <w:fldChar w:fldCharType="end"/>
             </w:r>
           </w:hyperlink>
@@ -1044,13 +1198,2327 @@
         <w:jc w:val="both"/>
       </w:pPr>
     </w:p>
-    <w:p>
-      <w:pPr>
-        <w:jc w:val="both"/>
-      </w:pPr>
-      <w:r>
-        <w:br w:type="page"/>
-      </w:r>
+    <w:tbl>
+      <w:tblPr>
+        <w:tblStyle w:val="TableGrid"/>
+        <w:tblW w:w="9151" w:type="dxa"/>
+        <w:tblLook w:val="04A0" w:firstRow="1" w:lastRow="0" w:firstColumn="1" w:lastColumn="0" w:noHBand="0" w:noVBand="1"/>
+      </w:tblPr>
+      <w:tblGrid>
+        <w:gridCol w:w="9151"/>
+      </w:tblGrid>
+      <w:tr>
+        <w:trPr>
+          <w:trHeight w:val="470"/>
+        </w:trPr>
+        <w:tc>
+          <w:tcPr>
+            <w:tcW w:w="9151" w:type="dxa"/>
+            <w:shd w:val="clear" w:color="auto" w:fill="70AD47" w:themeFill="accent6"/>
+          </w:tcPr>
+          <w:p>
+            <w:pPr>
+              <w:jc w:val="center"/>
+              <w:rPr>
+                <w:color w:val="000000" w:themeColor="text1"/>
+                <w:sz w:val="32"/>
+                <w:szCs w:val="32"/>
+              </w:rPr>
+            </w:pPr>
+            <w:r>
+              <w:rPr>
+                <w:color w:val="000000" w:themeColor="text1"/>
+                <w:sz w:val="32"/>
+                <w:szCs w:val="32"/>
+              </w:rPr>
+              <w:t>FR1: INITIALIZE THE GAME</w:t>
+            </w:r>
+          </w:p>
+        </w:tc>
+      </w:tr>
+      <w:tr>
+        <w:trPr>
+          <w:trHeight w:val="444"/>
+        </w:trPr>
+        <w:tc>
+          <w:tcPr>
+            <w:tcW w:w="9151" w:type="dxa"/>
+            <w:shd w:val="clear" w:color="auto" w:fill="70AD47" w:themeFill="accent6"/>
+          </w:tcPr>
+          <w:p>
+            <w:pPr>
+              <w:jc w:val="both"/>
+            </w:pPr>
+            <w:r>
+              <w:t xml:space="preserve">As </w:t>
+            </w:r>
+            <w:r>
+              <w:t xml:space="preserve">a </w:t>
+            </w:r>
+            <w:r>
+              <w:t xml:space="preserve">player </w:t>
+            </w:r>
+            <w:r>
+              <w:t>I</w:t>
+            </w:r>
+            <w:r>
+              <w:t xml:space="preserve"> want the game to start when</w:t>
+            </w:r>
+            <w:r>
+              <w:t xml:space="preserve">ever I want to play </w:t>
+            </w:r>
+            <w:proofErr w:type="spellStart"/>
+            <w:r>
+              <w:t>i</w:t>
+            </w:r>
+            <w:proofErr w:type="spellEnd"/>
+          </w:p>
+        </w:tc>
+      </w:tr>
+    </w:tbl>
+    <w:p>
+      <w:pPr>
+        <w:jc w:val="both"/>
+      </w:pPr>
+    </w:p>
+    <w:tbl>
+      <w:tblPr>
+        <w:tblStyle w:val="TableGrid"/>
+        <w:tblW w:w="0" w:type="auto"/>
+        <w:tblLook w:val="04A0" w:firstRow="1" w:lastRow="0" w:firstColumn="1" w:lastColumn="0" w:noHBand="0" w:noVBand="1"/>
+      </w:tblPr>
+      <w:tblGrid>
+        <w:gridCol w:w="9016"/>
+      </w:tblGrid>
+      <w:tr>
+        <w:tc>
+          <w:tcPr>
+            <w:tcW w:w="9016" w:type="dxa"/>
+            <w:shd w:val="clear" w:color="auto" w:fill="70AD47" w:themeFill="accent6"/>
+          </w:tcPr>
+          <w:p>
+            <w:pPr>
+              <w:jc w:val="center"/>
+              <w:rPr>
+                <w:sz w:val="32"/>
+                <w:szCs w:val="32"/>
+              </w:rPr>
+            </w:pPr>
+            <w:r>
+              <w:rPr>
+                <w:sz w:val="32"/>
+                <w:szCs w:val="32"/>
+              </w:rPr>
+              <w:t>FR2:</w:t>
+            </w:r>
+            <w:r>
+              <w:rPr>
+                <w:sz w:val="32"/>
+                <w:szCs w:val="32"/>
+              </w:rPr>
+              <w:t xml:space="preserve"> BOAT CONTROL</w:t>
+            </w:r>
+          </w:p>
+        </w:tc>
+      </w:tr>
+      <w:tr>
+        <w:tc>
+          <w:tcPr>
+            <w:tcW w:w="9016" w:type="dxa"/>
+            <w:shd w:val="clear" w:color="auto" w:fill="70AD47" w:themeFill="accent6"/>
+          </w:tcPr>
+          <w:p>
+            <w:pPr>
+              <w:spacing w:after="0" w:line="240" w:lineRule="auto"/>
+              <w:jc w:val="both"/>
+              <w:rPr>
+                <w:lang w:val="en-GB"/>
+              </w:rPr>
+            </w:pPr>
+            <w:r>
+              <w:rPr>
+                <w:lang w:val="en-GB"/>
+              </w:rPr>
+              <w:t xml:space="preserve">As a player I want to be able to configure my own </w:t>
+            </w:r>
+            <w:proofErr w:type="spellStart"/>
+            <w:r>
+              <w:rPr>
+                <w:lang w:val="en-GB"/>
+              </w:rPr>
+              <w:t>keybinds</w:t>
+            </w:r>
+            <w:proofErr w:type="spellEnd"/>
+            <w:r>
+              <w:rPr>
+                <w:lang w:val="en-GB"/>
+              </w:rPr>
+              <w:t xml:space="preserve"> and I want the controls to be responsive with low latency, </w:t>
+            </w:r>
+            <w:proofErr w:type="gramStart"/>
+            <w:r>
+              <w:rPr>
+                <w:lang w:val="en-GB"/>
+              </w:rPr>
+              <w:t>in order to</w:t>
+            </w:r>
+            <w:proofErr w:type="gramEnd"/>
+            <w:r>
+              <w:rPr>
+                <w:lang w:val="en-GB"/>
+              </w:rPr>
+              <w:t xml:space="preserve"> have a more personalized and pleasant experience.</w:t>
+            </w:r>
+          </w:p>
+          <w:p>
+            <w:pPr>
+              <w:jc w:val="both"/>
+            </w:pPr>
+          </w:p>
+        </w:tc>
+      </w:tr>
+    </w:tbl>
+    <w:p>
+      <w:pPr>
+        <w:jc w:val="both"/>
+      </w:pPr>
+    </w:p>
+    <w:tbl>
+      <w:tblPr>
+        <w:tblStyle w:val="TableGrid"/>
+        <w:tblW w:w="0" w:type="auto"/>
+        <w:tblLook w:val="04A0" w:firstRow="1" w:lastRow="0" w:firstColumn="1" w:lastColumn="0" w:noHBand="0" w:noVBand="1"/>
+      </w:tblPr>
+      <w:tblGrid>
+        <w:gridCol w:w="9016"/>
+      </w:tblGrid>
+      <w:tr>
+        <w:tc>
+          <w:tcPr>
+            <w:tcW w:w="9016" w:type="dxa"/>
+            <w:shd w:val="clear" w:color="auto" w:fill="70AD47" w:themeFill="accent6"/>
+          </w:tcPr>
+          <w:p>
+            <w:pPr>
+              <w:jc w:val="center"/>
+              <w:rPr>
+                <w:sz w:val="32"/>
+                <w:szCs w:val="32"/>
+              </w:rPr>
+            </w:pPr>
+            <w:r>
+              <w:rPr>
+                <w:sz w:val="32"/>
+                <w:szCs w:val="32"/>
+              </w:rPr>
+              <w:t xml:space="preserve">FR3: </w:t>
+            </w:r>
+            <w:r>
+              <w:rPr>
+                <w:sz w:val="32"/>
+                <w:szCs w:val="32"/>
+              </w:rPr>
+              <w:t>POWER UPS</w:t>
+            </w:r>
+          </w:p>
+        </w:tc>
+      </w:tr>
+      <w:tr>
+        <w:tc>
+          <w:tcPr>
+            <w:tcW w:w="9016" w:type="dxa"/>
+            <w:shd w:val="clear" w:color="auto" w:fill="70AD47" w:themeFill="accent6"/>
+          </w:tcPr>
+          <w:p>
+            <w:pPr>
+              <w:spacing w:after="0" w:line="240" w:lineRule="auto"/>
+              <w:jc w:val="both"/>
+              <w:rPr>
+                <w:lang w:val="en-GB"/>
+              </w:rPr>
+            </w:pPr>
+            <w:r>
+              <w:rPr>
+                <w:lang w:val="en-GB"/>
+              </w:rPr>
+              <w:t xml:space="preserve"> As a player I want to have powerups that modify the way the game is played, </w:t>
+            </w:r>
+            <w:proofErr w:type="gramStart"/>
+            <w:r>
+              <w:rPr>
+                <w:lang w:val="en-GB"/>
+              </w:rPr>
+              <w:t>in order to</w:t>
+            </w:r>
+            <w:proofErr w:type="gramEnd"/>
+            <w:r>
+              <w:rPr>
+                <w:lang w:val="en-GB"/>
+              </w:rPr>
+              <w:t xml:space="preserve"> have as different an experience as possible in each run.</w:t>
+            </w:r>
+          </w:p>
+          <w:p>
+            <w:pPr>
+              <w:jc w:val="both"/>
+            </w:pPr>
+          </w:p>
+        </w:tc>
+      </w:tr>
+    </w:tbl>
+    <w:p>
+      <w:pPr>
+        <w:jc w:val="both"/>
+      </w:pPr>
+    </w:p>
+    <w:tbl>
+      <w:tblPr>
+        <w:tblStyle w:val="TableGrid"/>
+        <w:tblW w:w="0" w:type="auto"/>
+        <w:tblLook w:val="04A0" w:firstRow="1" w:lastRow="0" w:firstColumn="1" w:lastColumn="0" w:noHBand="0" w:noVBand="1"/>
+      </w:tblPr>
+      <w:tblGrid>
+        <w:gridCol w:w="9016"/>
+      </w:tblGrid>
+      <w:tr>
+        <w:tc>
+          <w:tcPr>
+            <w:tcW w:w="9016" w:type="dxa"/>
+            <w:shd w:val="clear" w:color="auto" w:fill="70AD47" w:themeFill="accent6"/>
+          </w:tcPr>
+          <w:p>
+            <w:pPr>
+              <w:jc w:val="center"/>
+              <w:rPr>
+                <w:sz w:val="32"/>
+                <w:szCs w:val="32"/>
+              </w:rPr>
+            </w:pPr>
+            <w:r>
+              <w:rPr>
+                <w:sz w:val="32"/>
+                <w:szCs w:val="32"/>
+              </w:rPr>
+              <w:t>FR4: LEVELS</w:t>
+            </w:r>
+          </w:p>
+        </w:tc>
+      </w:tr>
+      <w:tr>
+        <w:tc>
+          <w:tcPr>
+            <w:tcW w:w="9016" w:type="dxa"/>
+            <w:shd w:val="clear" w:color="auto" w:fill="70AD47" w:themeFill="accent6"/>
+          </w:tcPr>
+          <w:p>
+            <w:pPr>
+              <w:spacing w:after="0" w:line="240" w:lineRule="auto"/>
+              <w:jc w:val="both"/>
+              <w:rPr>
+                <w:lang w:val="en-GB"/>
+              </w:rPr>
+            </w:pPr>
+            <w:r>
+              <w:rPr>
+                <w:lang w:val="en-GB"/>
+              </w:rPr>
+              <w:t xml:space="preserve"> As </w:t>
+            </w:r>
+            <w:r>
+              <w:rPr>
+                <w:lang w:val="en-GB"/>
+              </w:rPr>
+              <w:t>a</w:t>
+            </w:r>
+            <w:r>
+              <w:rPr>
+                <w:lang w:val="en-GB"/>
+              </w:rPr>
+              <w:t xml:space="preserve"> player I want to have different levels </w:t>
+            </w:r>
+            <w:proofErr w:type="gramStart"/>
+            <w:r>
+              <w:rPr>
+                <w:lang w:val="en-GB"/>
+              </w:rPr>
+              <w:t>in order to</w:t>
+            </w:r>
+            <w:proofErr w:type="gramEnd"/>
+            <w:r>
+              <w:rPr>
+                <w:lang w:val="en-GB"/>
+              </w:rPr>
+              <w:t xml:space="preserve"> get a sense of progress while I´m playing and also to raise the stakes whilst I advance in the game.</w:t>
+            </w:r>
+          </w:p>
+          <w:p>
+            <w:pPr>
+              <w:jc w:val="both"/>
+            </w:pPr>
+          </w:p>
+        </w:tc>
+      </w:tr>
+    </w:tbl>
+    <w:p>
+      <w:pPr>
+        <w:jc w:val="both"/>
+      </w:pPr>
+    </w:p>
+    <w:tbl>
+      <w:tblPr>
+        <w:tblStyle w:val="TableGrid"/>
+        <w:tblW w:w="0" w:type="auto"/>
+        <w:tblLook w:val="04A0" w:firstRow="1" w:lastRow="0" w:firstColumn="1" w:lastColumn="0" w:noHBand="0" w:noVBand="1"/>
+      </w:tblPr>
+      <w:tblGrid>
+        <w:gridCol w:w="9016"/>
+      </w:tblGrid>
+      <w:tr>
+        <w:tc>
+          <w:tcPr>
+            <w:tcW w:w="9016" w:type="dxa"/>
+            <w:shd w:val="clear" w:color="auto" w:fill="70AD47" w:themeFill="accent6"/>
+          </w:tcPr>
+          <w:p>
+            <w:pPr>
+              <w:jc w:val="center"/>
+              <w:rPr>
+                <w:sz w:val="32"/>
+                <w:szCs w:val="32"/>
+              </w:rPr>
+            </w:pPr>
+            <w:r>
+              <w:rPr>
+                <w:sz w:val="32"/>
+                <w:szCs w:val="32"/>
+              </w:rPr>
+              <w:t>FR5: BOAT SPRITE</w:t>
+            </w:r>
+          </w:p>
+        </w:tc>
+      </w:tr>
+      <w:tr>
+        <w:tc>
+          <w:tcPr>
+            <w:tcW w:w="9016" w:type="dxa"/>
+            <w:shd w:val="clear" w:color="auto" w:fill="70AD47" w:themeFill="accent6"/>
+          </w:tcPr>
+          <w:p>
+            <w:pPr>
+              <w:spacing w:after="0" w:line="240" w:lineRule="auto"/>
+              <w:jc w:val="both"/>
+              <w:rPr>
+                <w:lang w:val="en-GB"/>
+              </w:rPr>
+            </w:pPr>
+            <w:r>
+              <w:rPr>
+                <w:lang w:val="en-GB"/>
+              </w:rPr>
+              <w:t xml:space="preserve">As </w:t>
+            </w:r>
+            <w:r>
+              <w:rPr>
+                <w:lang w:val="en-GB"/>
+              </w:rPr>
+              <w:t>a</w:t>
+            </w:r>
+            <w:r>
+              <w:rPr>
+                <w:lang w:val="en-GB"/>
+              </w:rPr>
+              <w:t xml:space="preserve"> player I want to be able to modify the way my boat looks to avoid a repetitive and dull gameplay.</w:t>
+            </w:r>
+          </w:p>
+          <w:p>
+            <w:pPr>
+              <w:jc w:val="both"/>
+            </w:pPr>
+          </w:p>
+        </w:tc>
+      </w:tr>
+    </w:tbl>
+    <w:p>
+      <w:pPr>
+        <w:jc w:val="both"/>
+      </w:pPr>
+    </w:p>
+    <w:tbl>
+      <w:tblPr>
+        <w:tblStyle w:val="TableGrid"/>
+        <w:tblW w:w="0" w:type="auto"/>
+        <w:tblLook w:val="04A0" w:firstRow="1" w:lastRow="0" w:firstColumn="1" w:lastColumn="0" w:noHBand="0" w:noVBand="1"/>
+      </w:tblPr>
+      <w:tblGrid>
+        <w:gridCol w:w="9016"/>
+      </w:tblGrid>
+      <w:tr>
+        <w:tc>
+          <w:tcPr>
+            <w:tcW w:w="9016" w:type="dxa"/>
+            <w:shd w:val="clear" w:color="auto" w:fill="70AD47" w:themeFill="accent6"/>
+          </w:tcPr>
+          <w:p>
+            <w:pPr>
+              <w:jc w:val="center"/>
+              <w:rPr>
+                <w:sz w:val="32"/>
+                <w:szCs w:val="32"/>
+              </w:rPr>
+            </w:pPr>
+            <w:r>
+              <w:rPr>
+                <w:sz w:val="32"/>
+                <w:szCs w:val="32"/>
+              </w:rPr>
+              <w:t>FR6: DIFFICULTY</w:t>
+            </w:r>
+          </w:p>
+        </w:tc>
+      </w:tr>
+      <w:tr>
+        <w:tc>
+          <w:tcPr>
+            <w:tcW w:w="9016" w:type="dxa"/>
+            <w:shd w:val="clear" w:color="auto" w:fill="70AD47" w:themeFill="accent6"/>
+          </w:tcPr>
+          <w:p>
+            <w:pPr>
+              <w:spacing w:after="0" w:line="240" w:lineRule="auto"/>
+              <w:jc w:val="both"/>
+              <w:rPr>
+                <w:lang w:val="en-GB"/>
+              </w:rPr>
+            </w:pPr>
+            <w:r>
+              <w:rPr>
+                <w:lang w:val="en-GB"/>
+              </w:rPr>
+              <w:t>As</w:t>
+            </w:r>
+            <w:r>
+              <w:rPr>
+                <w:lang w:val="en-GB"/>
+              </w:rPr>
+              <w:t xml:space="preserve"> a</w:t>
+            </w:r>
+            <w:r>
+              <w:rPr>
+                <w:lang w:val="en-GB"/>
+              </w:rPr>
+              <w:t xml:space="preserve"> player not having an incrementally more difficult gameplay would make the gaming experience bland and boring. This goes together with the levels functional </w:t>
+            </w:r>
+            <w:proofErr w:type="gramStart"/>
+            <w:r>
+              <w:rPr>
+                <w:lang w:val="en-GB"/>
+              </w:rPr>
+              <w:t>requirement</w:t>
+            </w:r>
+            <w:proofErr w:type="gramEnd"/>
+          </w:p>
+          <w:p>
+            <w:pPr>
+              <w:jc w:val="both"/>
+            </w:pPr>
+          </w:p>
+        </w:tc>
+      </w:tr>
+    </w:tbl>
+    <w:p>
+      <w:pPr>
+        <w:jc w:val="both"/>
+      </w:pPr>
+    </w:p>
+    <w:tbl>
+      <w:tblPr>
+        <w:tblStyle w:val="TableGrid"/>
+        <w:tblW w:w="0" w:type="auto"/>
+        <w:tblLook w:val="04A0" w:firstRow="1" w:lastRow="0" w:firstColumn="1" w:lastColumn="0" w:noHBand="0" w:noVBand="1"/>
+      </w:tblPr>
+      <w:tblGrid>
+        <w:gridCol w:w="9016"/>
+      </w:tblGrid>
+      <w:tr>
+        <w:tc>
+          <w:tcPr>
+            <w:tcW w:w="9016" w:type="dxa"/>
+            <w:shd w:val="clear" w:color="auto" w:fill="70AD47" w:themeFill="accent6"/>
+          </w:tcPr>
+          <w:p>
+            <w:pPr>
+              <w:jc w:val="center"/>
+              <w:rPr>
+                <w:sz w:val="32"/>
+                <w:szCs w:val="32"/>
+              </w:rPr>
+            </w:pPr>
+            <w:r>
+              <w:rPr>
+                <w:sz w:val="32"/>
+                <w:szCs w:val="32"/>
+              </w:rPr>
+              <w:t>FR7: OBSTACLES</w:t>
+            </w:r>
+          </w:p>
+        </w:tc>
+      </w:tr>
+      <w:tr>
+        <w:tc>
+          <w:tcPr>
+            <w:tcW w:w="9016" w:type="dxa"/>
+            <w:shd w:val="clear" w:color="auto" w:fill="70AD47" w:themeFill="accent6"/>
+          </w:tcPr>
+          <w:p>
+            <w:pPr>
+              <w:spacing w:after="0" w:line="240" w:lineRule="auto"/>
+              <w:jc w:val="both"/>
+              <w:rPr>
+                <w:lang w:val="en-GB"/>
+              </w:rPr>
+            </w:pPr>
+            <w:r>
+              <w:rPr>
+                <w:lang w:val="en-GB"/>
+              </w:rPr>
+              <w:t>As a player I want to have different obstacles positioned in different places for the game to be challenging and engaging.</w:t>
+            </w:r>
+          </w:p>
+          <w:p>
+            <w:pPr>
+              <w:jc w:val="both"/>
+            </w:pPr>
+          </w:p>
+        </w:tc>
+      </w:tr>
+    </w:tbl>
+    <w:p>
+      <w:pPr>
+        <w:jc w:val="both"/>
+      </w:pPr>
+    </w:p>
+    <w:p>
+      <w:pPr>
+        <w:jc w:val="both"/>
+      </w:pPr>
+    </w:p>
+    <w:tbl>
+      <w:tblPr>
+        <w:tblStyle w:val="TableGrid"/>
+        <w:tblW w:w="0" w:type="auto"/>
+        <w:tblLook w:val="04A0" w:firstRow="1" w:lastRow="0" w:firstColumn="1" w:lastColumn="0" w:noHBand="0" w:noVBand="1"/>
+      </w:tblPr>
+      <w:tblGrid>
+        <w:gridCol w:w="9016"/>
+      </w:tblGrid>
+      <w:tr>
+        <w:tc>
+          <w:tcPr>
+            <w:tcW w:w="9016" w:type="dxa"/>
+            <w:shd w:val="clear" w:color="auto" w:fill="70AD47" w:themeFill="accent6"/>
+          </w:tcPr>
+          <w:p>
+            <w:pPr>
+              <w:jc w:val="center"/>
+              <w:rPr>
+                <w:sz w:val="32"/>
+                <w:szCs w:val="32"/>
+              </w:rPr>
+            </w:pPr>
+            <w:r>
+              <w:rPr>
+                <w:sz w:val="32"/>
+                <w:szCs w:val="32"/>
+              </w:rPr>
+              <w:lastRenderedPageBreak/>
+              <w:t>FR8: SCENERY</w:t>
+            </w:r>
+          </w:p>
+        </w:tc>
+      </w:tr>
+      <w:tr>
+        <w:tc>
+          <w:tcPr>
+            <w:tcW w:w="9016" w:type="dxa"/>
+            <w:shd w:val="clear" w:color="auto" w:fill="70AD47" w:themeFill="accent6"/>
+          </w:tcPr>
+          <w:p>
+            <w:pPr>
+              <w:spacing w:after="0" w:line="240" w:lineRule="auto"/>
+              <w:jc w:val="both"/>
+              <w:rPr>
+                <w:lang w:val="en-GB"/>
+              </w:rPr>
+            </w:pPr>
+            <w:r>
+              <w:rPr>
+                <w:lang w:val="en-GB"/>
+              </w:rPr>
+              <w:t>As a player I want to experience a visual change once I advance through the levels, to have a notion of progress and risk.</w:t>
+            </w:r>
+          </w:p>
+          <w:p>
+            <w:pPr>
+              <w:jc w:val="both"/>
+            </w:pPr>
+          </w:p>
+        </w:tc>
+      </w:tr>
+    </w:tbl>
+    <w:p>
+      <w:pPr>
+        <w:jc w:val="both"/>
+      </w:pPr>
+    </w:p>
+    <w:tbl>
+      <w:tblPr>
+        <w:tblStyle w:val="TableGrid"/>
+        <w:tblW w:w="0" w:type="auto"/>
+        <w:tblLook w:val="04A0" w:firstRow="1" w:lastRow="0" w:firstColumn="1" w:lastColumn="0" w:noHBand="0" w:noVBand="1"/>
+      </w:tblPr>
+      <w:tblGrid>
+        <w:gridCol w:w="9016"/>
+      </w:tblGrid>
+      <w:tr>
+        <w:tc>
+          <w:tcPr>
+            <w:tcW w:w="9016" w:type="dxa"/>
+            <w:shd w:val="clear" w:color="auto" w:fill="70AD47" w:themeFill="accent6"/>
+          </w:tcPr>
+          <w:p>
+            <w:pPr>
+              <w:jc w:val="center"/>
+              <w:rPr>
+                <w:sz w:val="32"/>
+                <w:szCs w:val="32"/>
+              </w:rPr>
+            </w:pPr>
+            <w:r>
+              <w:rPr>
+                <w:sz w:val="32"/>
+                <w:szCs w:val="32"/>
+              </w:rPr>
+              <w:t>FR9: AFTERLIFE</w:t>
+            </w:r>
+          </w:p>
+        </w:tc>
+      </w:tr>
+      <w:tr>
+        <w:tc>
+          <w:tcPr>
+            <w:tcW w:w="9016" w:type="dxa"/>
+            <w:shd w:val="clear" w:color="auto" w:fill="70AD47" w:themeFill="accent6"/>
+          </w:tcPr>
+          <w:p>
+            <w:pPr>
+              <w:spacing w:after="0" w:line="240" w:lineRule="auto"/>
+              <w:jc w:val="both"/>
+              <w:rPr>
+                <w:lang w:val="en-GB"/>
+              </w:rPr>
+            </w:pPr>
+            <w:r>
+              <w:rPr>
+                <w:lang w:val="en-GB"/>
+              </w:rPr>
+              <w:t>As a player it would be engaging and fun to have an opportunity to come back if I die</w:t>
+            </w:r>
+          </w:p>
+          <w:p>
+            <w:pPr>
+              <w:jc w:val="both"/>
+            </w:pPr>
+          </w:p>
+        </w:tc>
+      </w:tr>
+    </w:tbl>
+    <w:p>
+      <w:pPr>
+        <w:jc w:val="both"/>
+      </w:pPr>
+    </w:p>
+    <w:tbl>
+      <w:tblPr>
+        <w:tblStyle w:val="TableGrid"/>
+        <w:tblW w:w="0" w:type="auto"/>
+        <w:tblLook w:val="04A0" w:firstRow="1" w:lastRow="0" w:firstColumn="1" w:lastColumn="0" w:noHBand="0" w:noVBand="1"/>
+      </w:tblPr>
+      <w:tblGrid>
+        <w:gridCol w:w="9016"/>
+      </w:tblGrid>
+      <w:tr>
+        <w:tc>
+          <w:tcPr>
+            <w:tcW w:w="9016" w:type="dxa"/>
+            <w:shd w:val="clear" w:color="auto" w:fill="70AD47" w:themeFill="accent6"/>
+          </w:tcPr>
+          <w:p>
+            <w:pPr>
+              <w:jc w:val="center"/>
+              <w:rPr>
+                <w:sz w:val="32"/>
+                <w:szCs w:val="32"/>
+              </w:rPr>
+            </w:pPr>
+            <w:r>
+              <w:rPr>
+                <w:sz w:val="32"/>
+                <w:szCs w:val="32"/>
+              </w:rPr>
+              <w:t>FR10: BOAT LANES</w:t>
+            </w:r>
+          </w:p>
+        </w:tc>
+      </w:tr>
+      <w:tr>
+        <w:tc>
+          <w:tcPr>
+            <w:tcW w:w="9016" w:type="dxa"/>
+            <w:shd w:val="clear" w:color="auto" w:fill="70AD47" w:themeFill="accent6"/>
+          </w:tcPr>
+          <w:p>
+            <w:pPr>
+              <w:spacing w:after="0" w:line="240" w:lineRule="auto"/>
+              <w:jc w:val="both"/>
+              <w:rPr>
+                <w:lang w:val="en-GB"/>
+              </w:rPr>
+            </w:pPr>
+            <w:r>
+              <w:rPr>
+                <w:lang w:val="en-GB"/>
+              </w:rPr>
+              <w:t>As a player I want to have a boat lane in which I should stay during the race.</w:t>
+            </w:r>
+          </w:p>
+          <w:p>
+            <w:pPr>
+              <w:jc w:val="both"/>
+            </w:pPr>
+          </w:p>
+        </w:tc>
+      </w:tr>
+    </w:tbl>
+    <w:p>
+      <w:pPr>
+        <w:jc w:val="both"/>
+      </w:pPr>
+    </w:p>
+    <w:tbl>
+      <w:tblPr>
+        <w:tblStyle w:val="TableGrid"/>
+        <w:tblW w:w="0" w:type="auto"/>
+        <w:tblLook w:val="04A0" w:firstRow="1" w:lastRow="0" w:firstColumn="1" w:lastColumn="0" w:noHBand="0" w:noVBand="1"/>
+      </w:tblPr>
+      <w:tblGrid>
+        <w:gridCol w:w="9016"/>
+      </w:tblGrid>
+      <w:tr>
+        <w:tc>
+          <w:tcPr>
+            <w:tcW w:w="9016" w:type="dxa"/>
+            <w:shd w:val="clear" w:color="auto" w:fill="70AD47" w:themeFill="accent6"/>
+          </w:tcPr>
+          <w:p>
+            <w:pPr>
+              <w:jc w:val="center"/>
+              <w:rPr>
+                <w:sz w:val="32"/>
+                <w:szCs w:val="32"/>
+              </w:rPr>
+            </w:pPr>
+            <w:r>
+              <w:rPr>
+                <w:sz w:val="32"/>
+                <w:szCs w:val="32"/>
+              </w:rPr>
+              <w:t>FR11: RIVALS</w:t>
+            </w:r>
+          </w:p>
+        </w:tc>
+      </w:tr>
+      <w:tr>
+        <w:tc>
+          <w:tcPr>
+            <w:tcW w:w="9016" w:type="dxa"/>
+            <w:shd w:val="clear" w:color="auto" w:fill="70AD47" w:themeFill="accent6"/>
+          </w:tcPr>
+          <w:p>
+            <w:pPr>
+              <w:spacing w:after="0" w:line="240" w:lineRule="auto"/>
+              <w:jc w:val="both"/>
+              <w:rPr>
+                <w:lang w:val="en-GB"/>
+              </w:rPr>
+            </w:pPr>
+            <w:r>
+              <w:rPr>
+                <w:lang w:val="en-GB"/>
+              </w:rPr>
+              <w:t xml:space="preserve"> As a player I want to be competing against other alleged players, </w:t>
+            </w:r>
+            <w:proofErr w:type="gramStart"/>
+            <w:r>
+              <w:rPr>
+                <w:lang w:val="en-GB"/>
+              </w:rPr>
+              <w:t>in order for</w:t>
+            </w:r>
+            <w:proofErr w:type="gramEnd"/>
+            <w:r>
+              <w:rPr>
+                <w:lang w:val="en-GB"/>
+              </w:rPr>
+              <w:t xml:space="preserve"> the game to have a little of competition.</w:t>
+            </w:r>
+          </w:p>
+          <w:p>
+            <w:pPr>
+              <w:jc w:val="both"/>
+            </w:pPr>
+          </w:p>
+        </w:tc>
+      </w:tr>
+    </w:tbl>
+    <w:p>
+      <w:pPr>
+        <w:jc w:val="both"/>
+      </w:pPr>
+    </w:p>
+    <w:tbl>
+      <w:tblPr>
+        <w:tblStyle w:val="TableGrid"/>
+        <w:tblW w:w="0" w:type="auto"/>
+        <w:tblLook w:val="04A0" w:firstRow="1" w:lastRow="0" w:firstColumn="1" w:lastColumn="0" w:noHBand="0" w:noVBand="1"/>
+      </w:tblPr>
+      <w:tblGrid>
+        <w:gridCol w:w="9016"/>
+      </w:tblGrid>
+      <w:tr>
+        <w:tc>
+          <w:tcPr>
+            <w:tcW w:w="9016" w:type="dxa"/>
+            <w:shd w:val="clear" w:color="auto" w:fill="70AD47" w:themeFill="accent6"/>
+          </w:tcPr>
+          <w:p>
+            <w:pPr>
+              <w:jc w:val="center"/>
+              <w:rPr>
+                <w:sz w:val="32"/>
+                <w:szCs w:val="32"/>
+              </w:rPr>
+            </w:pPr>
+            <w:r>
+              <w:rPr>
+                <w:sz w:val="32"/>
+                <w:szCs w:val="32"/>
+              </w:rPr>
+              <w:t>FR12: PENALTY</w:t>
+            </w:r>
+          </w:p>
+        </w:tc>
+      </w:tr>
+      <w:tr>
+        <w:tc>
+          <w:tcPr>
+            <w:tcW w:w="9016" w:type="dxa"/>
+            <w:shd w:val="clear" w:color="auto" w:fill="70AD47" w:themeFill="accent6"/>
+          </w:tcPr>
+          <w:p>
+            <w:pPr>
+              <w:spacing w:after="0" w:line="240" w:lineRule="auto"/>
+              <w:jc w:val="both"/>
+              <w:rPr>
+                <w:lang w:val="en-GB"/>
+              </w:rPr>
+            </w:pPr>
+            <w:r>
+              <w:rPr>
+                <w:lang w:val="en-GB"/>
+              </w:rPr>
+              <w:t>As a player I want to be punished and rewarded accordingly, for the game to have a bit of edge.</w:t>
+            </w:r>
+          </w:p>
+          <w:p>
+            <w:pPr>
+              <w:jc w:val="both"/>
+            </w:pPr>
+          </w:p>
+        </w:tc>
+      </w:tr>
+    </w:tbl>
+    <w:p>
+      <w:pPr>
+        <w:jc w:val="both"/>
+      </w:pPr>
+    </w:p>
+    <w:tbl>
+      <w:tblPr>
+        <w:tblStyle w:val="TableGrid"/>
+        <w:tblW w:w="0" w:type="auto"/>
+        <w:tblLook w:val="04A0" w:firstRow="1" w:lastRow="0" w:firstColumn="1" w:lastColumn="0" w:noHBand="0" w:noVBand="1"/>
+      </w:tblPr>
+      <w:tblGrid>
+        <w:gridCol w:w="9016"/>
+      </w:tblGrid>
+      <w:tr>
+        <w:tc>
+          <w:tcPr>
+            <w:tcW w:w="9016" w:type="dxa"/>
+            <w:shd w:val="clear" w:color="auto" w:fill="70AD47" w:themeFill="accent6"/>
+          </w:tcPr>
+          <w:p>
+            <w:pPr>
+              <w:jc w:val="center"/>
+              <w:rPr>
+                <w:sz w:val="32"/>
+                <w:szCs w:val="32"/>
+              </w:rPr>
+            </w:pPr>
+            <w:r>
+              <w:rPr>
+                <w:sz w:val="32"/>
+                <w:szCs w:val="32"/>
+              </w:rPr>
+              <w:t>FR13: EXITTING THE GAME</w:t>
+            </w:r>
+          </w:p>
+        </w:tc>
+      </w:tr>
+      <w:tr>
+        <w:tc>
+          <w:tcPr>
+            <w:tcW w:w="9016" w:type="dxa"/>
+            <w:shd w:val="clear" w:color="auto" w:fill="70AD47" w:themeFill="accent6"/>
+          </w:tcPr>
+          <w:p>
+            <w:pPr>
+              <w:spacing w:after="0" w:line="240" w:lineRule="auto"/>
+              <w:jc w:val="both"/>
+              <w:rPr>
+                <w:lang w:val="en-GB"/>
+              </w:rPr>
+            </w:pPr>
+            <w:r>
+              <w:rPr>
+                <w:lang w:val="en-GB"/>
+              </w:rPr>
+              <w:t xml:space="preserve">As a player I want to be able to move fast between screens and to exit the game seamlessly </w:t>
+            </w:r>
+            <w:proofErr w:type="gramStart"/>
+            <w:r>
+              <w:rPr>
+                <w:lang w:val="en-GB"/>
+              </w:rPr>
+              <w:t>in order to</w:t>
+            </w:r>
+            <w:proofErr w:type="gramEnd"/>
+            <w:r>
+              <w:rPr>
+                <w:lang w:val="en-GB"/>
+              </w:rPr>
+              <w:t xml:space="preserve"> avoid annoyance.</w:t>
+            </w:r>
+          </w:p>
+          <w:p>
+            <w:pPr>
+              <w:jc w:val="both"/>
+            </w:pPr>
+          </w:p>
+        </w:tc>
+      </w:tr>
+    </w:tbl>
+    <w:p>
+      <w:pPr>
+        <w:jc w:val="both"/>
+      </w:pPr>
+    </w:p>
+    <w:tbl>
+      <w:tblPr>
+        <w:tblStyle w:val="TableGrid"/>
+        <w:tblW w:w="0" w:type="auto"/>
+        <w:tblLook w:val="04A0" w:firstRow="1" w:lastRow="0" w:firstColumn="1" w:lastColumn="0" w:noHBand="0" w:noVBand="1"/>
+      </w:tblPr>
+      <w:tblGrid>
+        <w:gridCol w:w="9016"/>
+      </w:tblGrid>
+      <w:tr>
+        <w:tc>
+          <w:tcPr>
+            <w:tcW w:w="9016" w:type="dxa"/>
+            <w:shd w:val="clear" w:color="auto" w:fill="70AD47" w:themeFill="accent6"/>
+          </w:tcPr>
+          <w:p>
+            <w:pPr>
+              <w:jc w:val="center"/>
+              <w:rPr>
+                <w:sz w:val="32"/>
+                <w:szCs w:val="32"/>
+              </w:rPr>
+            </w:pPr>
+            <w:r>
+              <w:rPr>
+                <w:sz w:val="32"/>
+                <w:szCs w:val="32"/>
+              </w:rPr>
+              <w:t xml:space="preserve">FR14: </w:t>
+            </w:r>
+            <w:r>
+              <w:rPr>
+                <w:sz w:val="32"/>
+                <w:szCs w:val="32"/>
+              </w:rPr>
+              <w:t>BOAT STATS</w:t>
+            </w:r>
+          </w:p>
+        </w:tc>
+      </w:tr>
+      <w:tr>
+        <w:tc>
+          <w:tcPr>
+            <w:tcW w:w="9016" w:type="dxa"/>
+            <w:shd w:val="clear" w:color="auto" w:fill="70AD47" w:themeFill="accent6"/>
+          </w:tcPr>
+          <w:p>
+            <w:pPr>
+              <w:spacing w:after="0" w:line="240" w:lineRule="auto"/>
+              <w:jc w:val="both"/>
+              <w:rPr>
+                <w:lang w:val="en-GB"/>
+              </w:rPr>
+            </w:pPr>
+            <w:r>
+              <w:rPr>
+                <w:lang w:val="en-GB"/>
+              </w:rPr>
+              <w:t>As a player I want to be able to choose between boats with different characteristics that add depth to the way the game is played.</w:t>
+            </w:r>
+          </w:p>
+          <w:p>
+            <w:pPr>
+              <w:jc w:val="both"/>
+            </w:pPr>
+          </w:p>
+        </w:tc>
+      </w:tr>
+    </w:tbl>
+    <w:p>
+      <w:pPr>
+        <w:jc w:val="both"/>
+      </w:pPr>
+    </w:p>
+    <w:tbl>
+      <w:tblPr>
+        <w:tblStyle w:val="TableGrid"/>
+        <w:tblW w:w="0" w:type="auto"/>
+        <w:tblLook w:val="04A0" w:firstRow="1" w:lastRow="0" w:firstColumn="1" w:lastColumn="0" w:noHBand="0" w:noVBand="1"/>
+      </w:tblPr>
+      <w:tblGrid>
+        <w:gridCol w:w="9016"/>
+      </w:tblGrid>
+      <w:tr>
+        <w:tc>
+          <w:tcPr>
+            <w:tcW w:w="9016" w:type="dxa"/>
+            <w:shd w:val="clear" w:color="auto" w:fill="70AD47" w:themeFill="accent6"/>
+          </w:tcPr>
+          <w:p>
+            <w:pPr>
+              <w:jc w:val="center"/>
+              <w:rPr>
+                <w:sz w:val="32"/>
+                <w:szCs w:val="32"/>
+              </w:rPr>
+            </w:pPr>
+            <w:r>
+              <w:rPr>
+                <w:sz w:val="32"/>
+                <w:szCs w:val="32"/>
+              </w:rPr>
+              <w:t>FR15: SIMON SAYS MINIGAME</w:t>
+            </w:r>
+          </w:p>
+        </w:tc>
+      </w:tr>
+      <w:tr>
+        <w:tc>
+          <w:tcPr>
+            <w:tcW w:w="9016" w:type="dxa"/>
+            <w:shd w:val="clear" w:color="auto" w:fill="70AD47" w:themeFill="accent6"/>
+          </w:tcPr>
+          <w:p>
+            <w:pPr>
+              <w:spacing w:after="0" w:line="240" w:lineRule="auto"/>
+              <w:jc w:val="both"/>
+              <w:rPr>
+                <w:lang w:val="en-GB"/>
+              </w:rPr>
+            </w:pPr>
+            <w:r>
+              <w:rPr>
+                <w:lang w:val="en-GB"/>
+              </w:rPr>
+              <w:t xml:space="preserve">As a player I want to have a minigame inside the main game </w:t>
+            </w:r>
+            <w:proofErr w:type="gramStart"/>
+            <w:r>
+              <w:rPr>
+                <w:lang w:val="en-GB"/>
+              </w:rPr>
+              <w:t>in order to</w:t>
+            </w:r>
+            <w:proofErr w:type="gramEnd"/>
+            <w:r>
+              <w:rPr>
+                <w:lang w:val="en-GB"/>
+              </w:rPr>
+              <w:t xml:space="preserve"> have a more complete experience.</w:t>
+            </w:r>
+          </w:p>
+          <w:p>
+            <w:pPr>
+              <w:jc w:val="both"/>
+            </w:pPr>
+          </w:p>
+        </w:tc>
+      </w:tr>
+    </w:tbl>
+    <w:p>
+      <w:pPr>
+        <w:jc w:val="both"/>
+      </w:pPr>
+    </w:p>
+    <w:tbl>
+      <w:tblPr>
+        <w:tblStyle w:val="TableGrid"/>
+        <w:tblW w:w="0" w:type="auto"/>
+        <w:tblLook w:val="04A0" w:firstRow="1" w:lastRow="0" w:firstColumn="1" w:lastColumn="0" w:noHBand="0" w:noVBand="1"/>
+      </w:tblPr>
+      <w:tblGrid>
+        <w:gridCol w:w="9016"/>
+      </w:tblGrid>
+      <w:tr>
+        <w:tc>
+          <w:tcPr>
+            <w:tcW w:w="9016" w:type="dxa"/>
+            <w:shd w:val="clear" w:color="auto" w:fill="70AD47" w:themeFill="accent6"/>
+          </w:tcPr>
+          <w:p>
+            <w:pPr>
+              <w:jc w:val="center"/>
+              <w:rPr>
+                <w:sz w:val="32"/>
+                <w:szCs w:val="32"/>
+              </w:rPr>
+            </w:pPr>
+            <w:r>
+              <w:rPr>
+                <w:sz w:val="32"/>
+                <w:szCs w:val="32"/>
+              </w:rPr>
+              <w:t>FR16: LOADING SCREENS</w:t>
+            </w:r>
+          </w:p>
+        </w:tc>
+      </w:tr>
+      <w:tr>
+        <w:tc>
+          <w:tcPr>
+            <w:tcW w:w="9016" w:type="dxa"/>
+            <w:shd w:val="clear" w:color="auto" w:fill="70AD47" w:themeFill="accent6"/>
+          </w:tcPr>
+          <w:p>
+            <w:pPr>
+              <w:spacing w:after="0" w:line="240" w:lineRule="auto"/>
+              <w:jc w:val="both"/>
+              <w:rPr>
+                <w:lang w:val="en-GB"/>
+              </w:rPr>
+            </w:pPr>
+            <w:r>
+              <w:rPr>
+                <w:lang w:val="en-GB"/>
+              </w:rPr>
+              <w:t xml:space="preserve">As a player I want to have an </w:t>
+            </w:r>
+            <w:proofErr w:type="spellStart"/>
+            <w:r>
+              <w:rPr>
+                <w:lang w:val="en-GB"/>
+              </w:rPr>
+              <w:t>ejoyable</w:t>
+            </w:r>
+            <w:proofErr w:type="spellEnd"/>
+            <w:r>
+              <w:rPr>
+                <w:lang w:val="en-GB"/>
+              </w:rPr>
+              <w:t xml:space="preserve"> experience while I wait for the game to load.</w:t>
+            </w:r>
+          </w:p>
+          <w:p>
+            <w:pPr>
+              <w:jc w:val="both"/>
+            </w:pPr>
+          </w:p>
+        </w:tc>
+      </w:tr>
+    </w:tbl>
+    <w:p>
+      <w:pPr>
+        <w:jc w:val="both"/>
+      </w:pPr>
+    </w:p>
+    <w:tbl>
+      <w:tblPr>
+        <w:tblStyle w:val="TableGrid"/>
+        <w:tblW w:w="0" w:type="auto"/>
+        <w:tblLook w:val="04A0" w:firstRow="1" w:lastRow="0" w:firstColumn="1" w:lastColumn="0" w:noHBand="0" w:noVBand="1"/>
+      </w:tblPr>
+      <w:tblGrid>
+        <w:gridCol w:w="9016"/>
+      </w:tblGrid>
+      <w:tr>
+        <w:tc>
+          <w:tcPr>
+            <w:tcW w:w="9016" w:type="dxa"/>
+            <w:shd w:val="clear" w:color="auto" w:fill="70AD47" w:themeFill="accent6"/>
+          </w:tcPr>
+          <w:p>
+            <w:pPr>
+              <w:jc w:val="center"/>
+              <w:rPr>
+                <w:sz w:val="32"/>
+                <w:szCs w:val="32"/>
+              </w:rPr>
+            </w:pPr>
+            <w:r>
+              <w:rPr>
+                <w:sz w:val="32"/>
+                <w:szCs w:val="32"/>
+              </w:rPr>
+              <w:lastRenderedPageBreak/>
+              <w:t>VOI</w:t>
+            </w:r>
+          </w:p>
+        </w:tc>
+      </w:tr>
+      <w:tr>
+        <w:tc>
+          <w:tcPr>
+            <w:tcW w:w="9016" w:type="dxa"/>
+            <w:shd w:val="clear" w:color="auto" w:fill="70AD47" w:themeFill="accent6"/>
+          </w:tcPr>
+          <w:p>
+            <w:pPr>
+              <w:spacing w:after="0" w:line="240" w:lineRule="auto"/>
+              <w:jc w:val="both"/>
+              <w:rPr>
+                <w:lang w:val="en-GB"/>
+              </w:rPr>
+            </w:pPr>
+            <w:r>
+              <w:rPr>
+                <w:lang w:val="en-GB"/>
+              </w:rPr>
+              <w:t xml:space="preserve">As a player I would like to have a fair crash system that stuns me the right amount of time </w:t>
+            </w:r>
+            <w:proofErr w:type="gramStart"/>
+            <w:r>
+              <w:rPr>
+                <w:lang w:val="en-GB"/>
+              </w:rPr>
+              <w:t>in order to</w:t>
+            </w:r>
+            <w:proofErr w:type="gramEnd"/>
+            <w:r>
+              <w:rPr>
+                <w:lang w:val="en-GB"/>
+              </w:rPr>
+              <w:t xml:space="preserve"> have a challenging non-</w:t>
+            </w:r>
+            <w:proofErr w:type="spellStart"/>
+            <w:r>
+              <w:rPr>
+                <w:lang w:val="en-GB"/>
+              </w:rPr>
+              <w:t>artifficial</w:t>
+            </w:r>
+            <w:proofErr w:type="spellEnd"/>
+            <w:r>
+              <w:rPr>
+                <w:lang w:val="en-GB"/>
+              </w:rPr>
+              <w:t xml:space="preserve"> Miyazaki-From- Software-Soulslike type difficulty.</w:t>
+            </w:r>
+          </w:p>
+          <w:p>
+            <w:pPr>
+              <w:jc w:val="both"/>
+            </w:pPr>
+          </w:p>
+        </w:tc>
+      </w:tr>
+    </w:tbl>
+    <w:p>
+      <w:pPr>
+        <w:jc w:val="both"/>
+      </w:pPr>
+    </w:p>
+    <w:p>
+      <w:pPr>
+        <w:jc w:val="both"/>
+      </w:pPr>
+    </w:p>
+    <w:p>
+      <w:pPr>
+        <w:jc w:val="both"/>
+      </w:pPr>
+    </w:p>
+    <w:p>
+      <w:pPr>
+        <w:jc w:val="both"/>
+      </w:pPr>
+    </w:p>
+    <w:tbl>
+      <w:tblPr>
+        <w:tblStyle w:val="TableGrid"/>
+        <w:tblW w:w="0" w:type="auto"/>
+        <w:tblLook w:val="04A0" w:firstRow="1" w:lastRow="0" w:firstColumn="1" w:lastColumn="0" w:noHBand="0" w:noVBand="1"/>
+      </w:tblPr>
+      <w:tblGrid>
+        <w:gridCol w:w="9016"/>
+      </w:tblGrid>
+      <w:tr>
+        <w:tc>
+          <w:tcPr>
+            <w:tcW w:w="9016" w:type="dxa"/>
+            <w:shd w:val="clear" w:color="auto" w:fill="FFFF00"/>
+          </w:tcPr>
+          <w:p>
+            <w:pPr>
+              <w:jc w:val="center"/>
+              <w:rPr>
+                <w:sz w:val="32"/>
+                <w:szCs w:val="32"/>
+              </w:rPr>
+            </w:pPr>
+            <w:r>
+              <w:rPr>
+                <w:sz w:val="32"/>
+                <w:szCs w:val="32"/>
+              </w:rPr>
+              <w:t xml:space="preserve">NFR1: </w:t>
+            </w:r>
+            <w:r>
+              <w:rPr>
+                <w:sz w:val="32"/>
+                <w:szCs w:val="32"/>
+              </w:rPr>
+              <w:t xml:space="preserve">IMAGE </w:t>
+            </w:r>
+            <w:r>
+              <w:rPr>
+                <w:sz w:val="32"/>
+                <w:szCs w:val="32"/>
+              </w:rPr>
+              <w:t>REFRESH</w:t>
+            </w:r>
+          </w:p>
+        </w:tc>
+      </w:tr>
+      <w:tr>
+        <w:tc>
+          <w:tcPr>
+            <w:tcW w:w="9016" w:type="dxa"/>
+            <w:shd w:val="clear" w:color="auto" w:fill="FFFF00"/>
+          </w:tcPr>
+          <w:p>
+            <w:pPr>
+              <w:spacing w:after="0" w:line="240" w:lineRule="auto"/>
+              <w:jc w:val="both"/>
+              <w:rPr>
+                <w:lang w:val="en-GB"/>
+              </w:rPr>
+            </w:pPr>
+            <w:r>
+              <w:rPr>
+                <w:lang w:val="en-GB"/>
+              </w:rPr>
+              <w:t xml:space="preserve">As a game developer I want the game to execute at a flawless 30 fps </w:t>
+            </w:r>
+            <w:proofErr w:type="gramStart"/>
+            <w:r>
+              <w:rPr>
+                <w:lang w:val="en-GB"/>
+              </w:rPr>
+              <w:t>in order for</w:t>
+            </w:r>
+            <w:proofErr w:type="gramEnd"/>
+            <w:r>
+              <w:rPr>
+                <w:lang w:val="en-GB"/>
+              </w:rPr>
+              <w:t xml:space="preserve"> the experience to be more pleasant</w:t>
+            </w:r>
+            <w:r>
+              <w:rPr>
+                <w:lang w:val="en-GB"/>
+              </w:rPr>
+              <w:t>.</w:t>
+            </w:r>
+          </w:p>
+          <w:p>
+            <w:pPr>
+              <w:jc w:val="both"/>
+            </w:pPr>
+          </w:p>
+        </w:tc>
+      </w:tr>
+    </w:tbl>
+    <w:p>
+      <w:pPr>
+        <w:jc w:val="both"/>
+      </w:pPr>
+    </w:p>
+    <w:tbl>
+      <w:tblPr>
+        <w:tblStyle w:val="TableGrid"/>
+        <w:tblW w:w="0" w:type="auto"/>
+        <w:tblLook w:val="04A0" w:firstRow="1" w:lastRow="0" w:firstColumn="1" w:lastColumn="0" w:noHBand="0" w:noVBand="1"/>
+      </w:tblPr>
+      <w:tblGrid>
+        <w:gridCol w:w="9016"/>
+      </w:tblGrid>
+      <w:tr>
+        <w:tc>
+          <w:tcPr>
+            <w:tcW w:w="9016" w:type="dxa"/>
+            <w:shd w:val="clear" w:color="auto" w:fill="FFFF00"/>
+          </w:tcPr>
+          <w:p>
+            <w:pPr>
+              <w:jc w:val="center"/>
+              <w:rPr>
+                <w:sz w:val="32"/>
+                <w:szCs w:val="32"/>
+              </w:rPr>
+            </w:pPr>
+            <w:r>
+              <w:rPr>
+                <w:sz w:val="32"/>
+                <w:szCs w:val="32"/>
+              </w:rPr>
+              <w:t>NFR2: LOW LATENCY AND KEYBINDS</w:t>
+            </w:r>
+          </w:p>
+        </w:tc>
+      </w:tr>
+      <w:tr>
+        <w:tc>
+          <w:tcPr>
+            <w:tcW w:w="9016" w:type="dxa"/>
+            <w:shd w:val="clear" w:color="auto" w:fill="FFFF00"/>
+          </w:tcPr>
+          <w:p>
+            <w:pPr>
+              <w:spacing w:after="0" w:line="240" w:lineRule="auto"/>
+              <w:jc w:val="both"/>
+              <w:rPr>
+                <w:lang w:val="en-GB"/>
+              </w:rPr>
+            </w:pPr>
+            <w:r>
+              <w:rPr>
+                <w:lang w:val="en-GB"/>
+              </w:rPr>
+              <w:t>As a game developer I want the controls to be responsive and accurate for the player to have a smooth experience.</w:t>
+            </w:r>
+          </w:p>
+          <w:p>
+            <w:pPr>
+              <w:jc w:val="both"/>
+            </w:pPr>
+          </w:p>
+        </w:tc>
+      </w:tr>
+    </w:tbl>
+    <w:p>
+      <w:pPr>
+        <w:jc w:val="both"/>
+      </w:pPr>
+    </w:p>
+    <w:tbl>
+      <w:tblPr>
+        <w:tblStyle w:val="TableGrid"/>
+        <w:tblW w:w="0" w:type="auto"/>
+        <w:tblLook w:val="04A0" w:firstRow="1" w:lastRow="0" w:firstColumn="1" w:lastColumn="0" w:noHBand="0" w:noVBand="1"/>
+      </w:tblPr>
+      <w:tblGrid>
+        <w:gridCol w:w="9016"/>
+      </w:tblGrid>
+      <w:tr>
+        <w:tc>
+          <w:tcPr>
+            <w:tcW w:w="9016" w:type="dxa"/>
+            <w:shd w:val="clear" w:color="auto" w:fill="FFFF00"/>
+          </w:tcPr>
+          <w:p>
+            <w:pPr>
+              <w:jc w:val="center"/>
+              <w:rPr>
+                <w:sz w:val="32"/>
+                <w:szCs w:val="32"/>
+              </w:rPr>
+            </w:pPr>
+            <w:r>
+              <w:rPr>
+                <w:sz w:val="32"/>
+                <w:szCs w:val="32"/>
+              </w:rPr>
+              <w:t>NFR3: AVOIDING SYSTEM ERRORS</w:t>
+            </w:r>
+          </w:p>
+        </w:tc>
+      </w:tr>
+      <w:tr>
+        <w:tc>
+          <w:tcPr>
+            <w:tcW w:w="9016" w:type="dxa"/>
+            <w:shd w:val="clear" w:color="auto" w:fill="FFFF00"/>
+          </w:tcPr>
+          <w:p>
+            <w:pPr>
+              <w:spacing w:after="0" w:line="240" w:lineRule="auto"/>
+              <w:jc w:val="both"/>
+              <w:rPr>
+                <w:lang w:val="en-GB"/>
+              </w:rPr>
+            </w:pPr>
+            <w:r>
+              <w:rPr>
+                <w:lang w:val="en-GB"/>
+              </w:rPr>
+              <w:t xml:space="preserve">As a developer I want the code to be </w:t>
+            </w:r>
+            <w:r>
+              <w:rPr>
+                <w:lang w:val="en-GB"/>
+              </w:rPr>
+              <w:t>robust</w:t>
+            </w:r>
+            <w:r>
+              <w:rPr>
+                <w:lang w:val="en-GB"/>
+              </w:rPr>
+              <w:t xml:space="preserve"> and free of errors </w:t>
+            </w:r>
+            <w:proofErr w:type="gramStart"/>
+            <w:r>
+              <w:rPr>
+                <w:lang w:val="en-GB"/>
+              </w:rPr>
+              <w:t>in order to</w:t>
+            </w:r>
+            <w:proofErr w:type="gramEnd"/>
+            <w:r>
+              <w:rPr>
+                <w:lang w:val="en-GB"/>
+              </w:rPr>
+              <w:t xml:space="preserve"> provide the player a satisfactory experience.</w:t>
+            </w:r>
+          </w:p>
+          <w:p>
+            <w:pPr>
+              <w:jc w:val="both"/>
+            </w:pPr>
+          </w:p>
+        </w:tc>
+      </w:tr>
+    </w:tbl>
+    <w:p>
+      <w:pPr>
+        <w:jc w:val="both"/>
+      </w:pPr>
+    </w:p>
+    <w:tbl>
+      <w:tblPr>
+        <w:tblStyle w:val="TableGrid"/>
+        <w:tblW w:w="0" w:type="auto"/>
+        <w:tblLook w:val="04A0" w:firstRow="1" w:lastRow="0" w:firstColumn="1" w:lastColumn="0" w:noHBand="0" w:noVBand="1"/>
+      </w:tblPr>
+      <w:tblGrid>
+        <w:gridCol w:w="9016"/>
+      </w:tblGrid>
+      <w:tr>
+        <w:tc>
+          <w:tcPr>
+            <w:tcW w:w="9016" w:type="dxa"/>
+            <w:shd w:val="clear" w:color="auto" w:fill="FFFF00"/>
+          </w:tcPr>
+          <w:p>
+            <w:pPr>
+              <w:jc w:val="center"/>
+              <w:rPr>
+                <w:sz w:val="32"/>
+                <w:szCs w:val="32"/>
+              </w:rPr>
+            </w:pPr>
+            <w:r>
+              <w:rPr>
+                <w:sz w:val="32"/>
+                <w:szCs w:val="32"/>
+              </w:rPr>
+              <w:t xml:space="preserve">NFR4: </w:t>
+            </w:r>
+            <w:r>
+              <w:rPr>
+                <w:sz w:val="32"/>
+                <w:szCs w:val="32"/>
+              </w:rPr>
+              <w:t>DIFFICULTY AND RANDOMNESS</w:t>
+            </w:r>
+          </w:p>
+        </w:tc>
+      </w:tr>
+      <w:tr>
+        <w:tc>
+          <w:tcPr>
+            <w:tcW w:w="9016" w:type="dxa"/>
+            <w:shd w:val="clear" w:color="auto" w:fill="FFFF00"/>
+          </w:tcPr>
+          <w:p>
+            <w:pPr>
+              <w:spacing w:after="0" w:line="240" w:lineRule="auto"/>
+              <w:rPr>
+                <w:lang w:val="en-GB"/>
+              </w:rPr>
+            </w:pPr>
+            <w:r>
+              <w:rPr>
+                <w:lang w:val="en-GB"/>
+              </w:rPr>
+              <w:t xml:space="preserve">As a developer I want the experience to be easy and simple at first but harder as the player advances through the levels </w:t>
+            </w:r>
+            <w:proofErr w:type="gramStart"/>
+            <w:r>
+              <w:rPr>
+                <w:lang w:val="en-GB"/>
+              </w:rPr>
+              <w:t>in order to</w:t>
+            </w:r>
+            <w:proofErr w:type="gramEnd"/>
+            <w:r>
+              <w:rPr>
+                <w:lang w:val="en-GB"/>
+              </w:rPr>
+              <w:t xml:space="preserve"> have an entertaining game for all publics but a challenging one for the adventurous</w:t>
+            </w:r>
+            <w:r>
+              <w:rPr>
+                <w:lang w:val="en-GB"/>
+              </w:rPr>
+              <w:t>.</w:t>
+            </w:r>
+          </w:p>
+          <w:p/>
+        </w:tc>
+      </w:tr>
+    </w:tbl>
+    <w:p>
+      <w:pPr>
+        <w:jc w:val="both"/>
+      </w:pPr>
+    </w:p>
+    <w:tbl>
+      <w:tblPr>
+        <w:tblStyle w:val="TableGrid"/>
+        <w:tblW w:w="0" w:type="auto"/>
+        <w:tblLook w:val="04A0" w:firstRow="1" w:lastRow="0" w:firstColumn="1" w:lastColumn="0" w:noHBand="0" w:noVBand="1"/>
+      </w:tblPr>
+      <w:tblGrid>
+        <w:gridCol w:w="9016"/>
+      </w:tblGrid>
+      <w:tr>
+        <w:tc>
+          <w:tcPr>
+            <w:tcW w:w="9016" w:type="dxa"/>
+            <w:shd w:val="clear" w:color="auto" w:fill="FFFF00"/>
+          </w:tcPr>
+          <w:p>
+            <w:pPr>
+              <w:jc w:val="center"/>
+              <w:rPr>
+                <w:sz w:val="32"/>
+                <w:szCs w:val="32"/>
+              </w:rPr>
+            </w:pPr>
+            <w:r>
+              <w:rPr>
+                <w:sz w:val="32"/>
+                <w:szCs w:val="32"/>
+              </w:rPr>
+              <w:t>NFR5: JAVA LANGUA</w:t>
+            </w:r>
+            <w:r>
+              <w:rPr>
+                <w:sz w:val="32"/>
+                <w:szCs w:val="32"/>
+              </w:rPr>
+              <w:t>G</w:t>
+            </w:r>
+            <w:r>
+              <w:rPr>
+                <w:sz w:val="32"/>
+                <w:szCs w:val="32"/>
+              </w:rPr>
+              <w:t>E</w:t>
+            </w:r>
+          </w:p>
+        </w:tc>
+      </w:tr>
+      <w:tr>
+        <w:tc>
+          <w:tcPr>
+            <w:tcW w:w="9016" w:type="dxa"/>
+            <w:shd w:val="clear" w:color="auto" w:fill="FFFF00"/>
+          </w:tcPr>
+          <w:p>
+            <w:pPr>
+              <w:spacing w:after="0" w:line="240" w:lineRule="auto"/>
+              <w:jc w:val="both"/>
+              <w:rPr>
+                <w:lang w:val="en-GB"/>
+              </w:rPr>
+            </w:pPr>
+            <w:r>
+              <w:rPr>
+                <w:lang w:val="en-GB"/>
+              </w:rPr>
+              <w:t xml:space="preserve">As a developer I </w:t>
+            </w:r>
+            <w:r>
+              <w:rPr>
+                <w:lang w:val="en-GB"/>
+              </w:rPr>
+              <w:t xml:space="preserve">want to use the language </w:t>
+            </w:r>
+            <w:r>
+              <w:rPr>
+                <w:lang w:val="en-GB"/>
+              </w:rPr>
+              <w:t>in which</w:t>
+            </w:r>
+            <w:r>
+              <w:rPr>
+                <w:lang w:val="en-GB"/>
+              </w:rPr>
+              <w:t xml:space="preserve"> </w:t>
+            </w:r>
+            <w:proofErr w:type="gramStart"/>
+            <w:r>
+              <w:rPr>
+                <w:lang w:val="en-GB"/>
+              </w:rPr>
+              <w:t>all of</w:t>
+            </w:r>
+            <w:proofErr w:type="gramEnd"/>
+            <w:r>
+              <w:rPr>
+                <w:lang w:val="en-GB"/>
+              </w:rPr>
+              <w:t xml:space="preserve"> my team is experienced at</w:t>
+            </w:r>
+            <w:r>
+              <w:rPr>
+                <w:lang w:val="en-GB"/>
+              </w:rPr>
+              <w:t>.</w:t>
+            </w:r>
+          </w:p>
+          <w:p>
+            <w:pPr>
+              <w:jc w:val="both"/>
+            </w:pPr>
+          </w:p>
+        </w:tc>
+      </w:tr>
+    </w:tbl>
+    <w:p>
+      <w:pPr>
+        <w:jc w:val="both"/>
+      </w:pPr>
+    </w:p>
+    <w:tbl>
+      <w:tblPr>
+        <w:tblStyle w:val="TableGrid"/>
+        <w:tblW w:w="0" w:type="auto"/>
+        <w:tblLook w:val="04A0" w:firstRow="1" w:lastRow="0" w:firstColumn="1" w:lastColumn="0" w:noHBand="0" w:noVBand="1"/>
+      </w:tblPr>
+      <w:tblGrid>
+        <w:gridCol w:w="9016"/>
+      </w:tblGrid>
+      <w:tr>
+        <w:tc>
+          <w:tcPr>
+            <w:tcW w:w="9016" w:type="dxa"/>
+            <w:shd w:val="clear" w:color="auto" w:fill="FFFF00"/>
+          </w:tcPr>
+          <w:p>
+            <w:pPr>
+              <w:jc w:val="center"/>
+              <w:rPr>
+                <w:sz w:val="32"/>
+                <w:szCs w:val="32"/>
+              </w:rPr>
+            </w:pPr>
+            <w:r>
+              <w:rPr>
+                <w:sz w:val="32"/>
+                <w:szCs w:val="32"/>
+              </w:rPr>
+              <w:t>NFR6: LIBRARIES</w:t>
+            </w:r>
+          </w:p>
+        </w:tc>
+      </w:tr>
+      <w:tr>
+        <w:tc>
+          <w:tcPr>
+            <w:tcW w:w="9016" w:type="dxa"/>
+            <w:shd w:val="clear" w:color="auto" w:fill="FFFF00"/>
+          </w:tcPr>
+          <w:p>
+            <w:pPr>
+              <w:jc w:val="both"/>
+            </w:pPr>
+            <w:r>
+              <w:t xml:space="preserve">As a developer I want to </w:t>
+            </w:r>
+            <w:r>
+              <w:t>use the same libraries that have been used for similar projects that have been successful</w:t>
+            </w:r>
+          </w:p>
+        </w:tc>
+      </w:tr>
+    </w:tbl>
+    <w:p>
+      <w:pPr>
+        <w:jc w:val="both"/>
+      </w:pPr>
+    </w:p>
+    <w:tbl>
+      <w:tblPr>
+        <w:tblStyle w:val="TableGrid"/>
+        <w:tblW w:w="0" w:type="auto"/>
+        <w:tblLook w:val="04A0" w:firstRow="1" w:lastRow="0" w:firstColumn="1" w:lastColumn="0" w:noHBand="0" w:noVBand="1"/>
+      </w:tblPr>
+      <w:tblGrid>
+        <w:gridCol w:w="9016"/>
+      </w:tblGrid>
+      <w:tr>
+        <w:tc>
+          <w:tcPr>
+            <w:tcW w:w="9016" w:type="dxa"/>
+            <w:shd w:val="clear" w:color="auto" w:fill="FFFF00"/>
+          </w:tcPr>
+          <w:p>
+            <w:pPr>
+              <w:jc w:val="center"/>
+              <w:rPr>
+                <w:sz w:val="32"/>
+                <w:szCs w:val="32"/>
+              </w:rPr>
+            </w:pPr>
+            <w:r>
+              <w:rPr>
+                <w:sz w:val="32"/>
+                <w:szCs w:val="32"/>
+              </w:rPr>
+              <w:t>NFR7: COLLISIONS</w:t>
+            </w:r>
+          </w:p>
+        </w:tc>
+      </w:tr>
+      <w:tr>
+        <w:tc>
+          <w:tcPr>
+            <w:tcW w:w="9016" w:type="dxa"/>
+            <w:shd w:val="clear" w:color="auto" w:fill="FFFF00"/>
+          </w:tcPr>
+          <w:p>
+            <w:pPr>
+              <w:spacing w:after="0" w:line="240" w:lineRule="auto"/>
+              <w:jc w:val="both"/>
+              <w:rPr>
+                <w:lang w:val="en-GB"/>
+              </w:rPr>
+            </w:pPr>
+            <w:r>
+              <w:rPr>
+                <w:lang w:val="en-GB"/>
+              </w:rPr>
+              <w:t xml:space="preserve">As a developer I want the game to have fair hit boxes </w:t>
+            </w:r>
+            <w:proofErr w:type="gramStart"/>
+            <w:r>
+              <w:rPr>
+                <w:lang w:val="en-GB"/>
+              </w:rPr>
+              <w:t>in order for</w:t>
+            </w:r>
+            <w:proofErr w:type="gramEnd"/>
+            <w:r>
+              <w:rPr>
+                <w:lang w:val="en-GB"/>
+              </w:rPr>
+              <w:t xml:space="preserve"> the game not be frustrating.</w:t>
+            </w:r>
+          </w:p>
+          <w:p>
+            <w:pPr>
+              <w:jc w:val="both"/>
+            </w:pPr>
+          </w:p>
+        </w:tc>
+      </w:tr>
+    </w:tbl>
+    <w:p>
+      <w:pPr>
+        <w:jc w:val="both"/>
+      </w:pPr>
+    </w:p>
+    <w:tbl>
+      <w:tblPr>
+        <w:tblStyle w:val="TableGrid"/>
+        <w:tblW w:w="0" w:type="auto"/>
+        <w:tblLook w:val="04A0" w:firstRow="1" w:lastRow="0" w:firstColumn="1" w:lastColumn="0" w:noHBand="0" w:noVBand="1"/>
+      </w:tblPr>
+      <w:tblGrid>
+        <w:gridCol w:w="9016"/>
+      </w:tblGrid>
+      <w:tr>
+        <w:tc>
+          <w:tcPr>
+            <w:tcW w:w="9016" w:type="dxa"/>
+            <w:shd w:val="clear" w:color="auto" w:fill="FFFF00"/>
+          </w:tcPr>
+          <w:p>
+            <w:pPr>
+              <w:jc w:val="center"/>
+              <w:rPr>
+                <w:sz w:val="32"/>
+                <w:szCs w:val="32"/>
+              </w:rPr>
+            </w:pPr>
+            <w:r>
+              <w:rPr>
+                <w:sz w:val="32"/>
+                <w:szCs w:val="32"/>
+              </w:rPr>
+              <w:t>NFR8: SYSTEM FAILURES</w:t>
+            </w:r>
+          </w:p>
+        </w:tc>
+      </w:tr>
+      <w:tr>
+        <w:tc>
+          <w:tcPr>
+            <w:tcW w:w="9016" w:type="dxa"/>
+            <w:shd w:val="clear" w:color="auto" w:fill="FFFF00"/>
+          </w:tcPr>
+          <w:p>
+            <w:pPr>
+              <w:jc w:val="both"/>
+            </w:pPr>
+            <w:r>
+              <w:t>As a developer, I don’t want to deliver a final version of the project that could contain fatal errors making the game not playable.</w:t>
+            </w:r>
+          </w:p>
+        </w:tc>
+      </w:tr>
+    </w:tbl>
+    <w:p>
+      <w:pPr>
+        <w:jc w:val="both"/>
+      </w:pPr>
+    </w:p>
+    <w:tbl>
+      <w:tblPr>
+        <w:tblStyle w:val="TableGrid"/>
+        <w:tblW w:w="0" w:type="auto"/>
+        <w:tblLook w:val="04A0" w:firstRow="1" w:lastRow="0" w:firstColumn="1" w:lastColumn="0" w:noHBand="0" w:noVBand="1"/>
+      </w:tblPr>
+      <w:tblGrid>
+        <w:gridCol w:w="9016"/>
+      </w:tblGrid>
+      <w:tr>
+        <w:tc>
+          <w:tcPr>
+            <w:tcW w:w="9016" w:type="dxa"/>
+            <w:shd w:val="clear" w:color="auto" w:fill="FFFF00"/>
+          </w:tcPr>
+          <w:p>
+            <w:pPr>
+              <w:jc w:val="center"/>
+              <w:rPr>
+                <w:sz w:val="32"/>
+                <w:szCs w:val="32"/>
+              </w:rPr>
+            </w:pPr>
+            <w:r>
+              <w:rPr>
+                <w:sz w:val="32"/>
+                <w:szCs w:val="32"/>
+              </w:rPr>
+              <w:t>NFR9: AI</w:t>
+            </w:r>
+          </w:p>
+        </w:tc>
+      </w:tr>
+      <w:tr>
+        <w:tc>
+          <w:tcPr>
+            <w:tcW w:w="9016" w:type="dxa"/>
+            <w:shd w:val="clear" w:color="auto" w:fill="FFFF00"/>
+          </w:tcPr>
+          <w:p>
+            <w:pPr>
+              <w:jc w:val="both"/>
+            </w:pPr>
+            <w:r>
+              <w:t xml:space="preserve">As a developer I want to implement an ai </w:t>
+            </w:r>
+            <w:proofErr w:type="gramStart"/>
+            <w:r>
+              <w:t>in order to</w:t>
+            </w:r>
+            <w:proofErr w:type="gramEnd"/>
+            <w:r>
+              <w:t xml:space="preserve"> make competition between different players</w:t>
+            </w:r>
+            <w:r>
+              <w:t xml:space="preserve"> and make the game more interesting.</w:t>
+            </w:r>
+          </w:p>
+        </w:tc>
+      </w:tr>
+    </w:tbl>
+    <w:p>
+      <w:pPr>
+        <w:jc w:val="both"/>
+      </w:pPr>
+    </w:p>
+    <w:p>
+      <w:pPr>
+        <w:shd w:val="clear" w:color="auto" w:fill="FFFFFF" w:themeFill="background1"/>
+        <w:ind w:right="-20"/>
+        <w:jc w:val="both"/>
+        <w:rPr>
+          <w:rStyle w:val="Heading2Char"/>
+        </w:rPr>
+      </w:pPr>
+      <w:bookmarkStart w:id="6" w:name="_Toc258708689"/>
+    </w:p>
+    <w:p>
+      <w:pPr>
+        <w:shd w:val="clear" w:color="auto" w:fill="FFFFFF" w:themeFill="background1"/>
+        <w:ind w:right="-20"/>
+        <w:jc w:val="both"/>
+        <w:rPr>
+          <w:rStyle w:val="Heading2Char"/>
+        </w:rPr>
+      </w:pPr>
+    </w:p>
+    <w:p>
+      <w:pPr>
+        <w:shd w:val="clear" w:color="auto" w:fill="FFFFFF" w:themeFill="background1"/>
+        <w:ind w:right="-20"/>
+        <w:jc w:val="both"/>
+        <w:rPr>
+          <w:rStyle w:val="Heading2Char"/>
+        </w:rPr>
+      </w:pPr>
+    </w:p>
+    <w:p>
+      <w:pPr>
+        <w:shd w:val="clear" w:color="auto" w:fill="FFFFFF" w:themeFill="background1"/>
+        <w:ind w:right="-20"/>
+        <w:jc w:val="both"/>
+        <w:rPr>
+          <w:rStyle w:val="Heading2Char"/>
+        </w:rPr>
+      </w:pPr>
+    </w:p>
+    <w:p>
+      <w:pPr>
+        <w:shd w:val="clear" w:color="auto" w:fill="FFFFFF" w:themeFill="background1"/>
+        <w:ind w:right="-20"/>
+        <w:jc w:val="both"/>
+        <w:rPr>
+          <w:rStyle w:val="Heading2Char"/>
+        </w:rPr>
+      </w:pPr>
+    </w:p>
+    <w:p>
+      <w:pPr>
+        <w:shd w:val="clear" w:color="auto" w:fill="FFFFFF" w:themeFill="background1"/>
+        <w:ind w:right="-20"/>
+        <w:jc w:val="both"/>
+        <w:rPr>
+          <w:rStyle w:val="Heading2Char"/>
+        </w:rPr>
+      </w:pPr>
+    </w:p>
+    <w:p>
+      <w:pPr>
+        <w:shd w:val="clear" w:color="auto" w:fill="FFFFFF" w:themeFill="background1"/>
+        <w:ind w:right="-20"/>
+        <w:jc w:val="both"/>
+        <w:rPr>
+          <w:rStyle w:val="Heading2Char"/>
+        </w:rPr>
+      </w:pPr>
+    </w:p>
+    <w:p>
+      <w:pPr>
+        <w:shd w:val="clear" w:color="auto" w:fill="FFFFFF" w:themeFill="background1"/>
+        <w:ind w:right="-20"/>
+        <w:jc w:val="both"/>
+        <w:rPr>
+          <w:rStyle w:val="Heading2Char"/>
+        </w:rPr>
+      </w:pPr>
+    </w:p>
+    <w:p>
+      <w:pPr>
+        <w:shd w:val="clear" w:color="auto" w:fill="FFFFFF" w:themeFill="background1"/>
+        <w:ind w:right="-20"/>
+        <w:jc w:val="both"/>
+        <w:rPr>
+          <w:rStyle w:val="Heading2Char"/>
+        </w:rPr>
+      </w:pPr>
+    </w:p>
+    <w:p>
+      <w:pPr>
+        <w:shd w:val="clear" w:color="auto" w:fill="FFFFFF" w:themeFill="background1"/>
+        <w:ind w:right="-20"/>
+        <w:jc w:val="both"/>
+        <w:rPr>
+          <w:rStyle w:val="Heading2Char"/>
+        </w:rPr>
+      </w:pPr>
+    </w:p>
+    <w:p>
+      <w:pPr>
+        <w:shd w:val="clear" w:color="auto" w:fill="FFFFFF" w:themeFill="background1"/>
+        <w:ind w:right="-20"/>
+        <w:jc w:val="both"/>
+        <w:rPr>
+          <w:rStyle w:val="Heading2Char"/>
+        </w:rPr>
+      </w:pPr>
+    </w:p>
+    <w:p>
+      <w:pPr>
+        <w:shd w:val="clear" w:color="auto" w:fill="FFFFFF" w:themeFill="background1"/>
+        <w:ind w:right="-20"/>
+        <w:jc w:val="both"/>
+        <w:rPr>
+          <w:rStyle w:val="Heading2Char"/>
+        </w:rPr>
+      </w:pPr>
+    </w:p>
+    <w:p>
+      <w:pPr>
+        <w:shd w:val="clear" w:color="auto" w:fill="FFFFFF" w:themeFill="background1"/>
+        <w:ind w:right="-20"/>
+        <w:jc w:val="both"/>
+        <w:rPr>
+          <w:rStyle w:val="Heading2Char"/>
+        </w:rPr>
+      </w:pPr>
+    </w:p>
+    <w:p>
+      <w:pPr>
+        <w:shd w:val="clear" w:color="auto" w:fill="FFFFFF" w:themeFill="background1"/>
+        <w:ind w:right="-20"/>
+        <w:jc w:val="both"/>
+        <w:rPr>
+          <w:rStyle w:val="Heading2Char"/>
+        </w:rPr>
+      </w:pPr>
+    </w:p>
+    <w:p>
+      <w:pPr>
+        <w:shd w:val="clear" w:color="auto" w:fill="FFFFFF" w:themeFill="background1"/>
+        <w:ind w:right="-20"/>
+        <w:jc w:val="both"/>
+        <w:rPr>
+          <w:rStyle w:val="Heading2Char"/>
+        </w:rPr>
+      </w:pPr>
+    </w:p>
+    <w:p>
+      <w:pPr>
+        <w:shd w:val="clear" w:color="auto" w:fill="FFFFFF" w:themeFill="background1"/>
+        <w:ind w:right="-20"/>
+        <w:jc w:val="both"/>
+        <w:rPr>
+          <w:rStyle w:val="Heading2Char"/>
+        </w:rPr>
+      </w:pPr>
+    </w:p>
+    <w:p>
+      <w:pPr>
+        <w:shd w:val="clear" w:color="auto" w:fill="FFFFFF" w:themeFill="background1"/>
+        <w:ind w:right="-20"/>
+        <w:jc w:val="both"/>
+        <w:rPr>
+          <w:rStyle w:val="Heading2Char"/>
+        </w:rPr>
+      </w:pPr>
+    </w:p>
+    <w:p>
+      <w:pPr>
+        <w:shd w:val="clear" w:color="auto" w:fill="FFFFFF" w:themeFill="background1"/>
+        <w:ind w:right="-20"/>
+        <w:jc w:val="both"/>
+        <w:rPr>
+          <w:rStyle w:val="Heading2Char"/>
+        </w:rPr>
+      </w:pPr>
+    </w:p>
+    <w:p>
+      <w:pPr>
+        <w:shd w:val="clear" w:color="auto" w:fill="FFFFFF" w:themeFill="background1"/>
+        <w:ind w:right="-20"/>
+        <w:jc w:val="both"/>
+        <w:rPr>
+          <w:rStyle w:val="Heading2Char"/>
+        </w:rPr>
+      </w:pPr>
+    </w:p>
+    <w:p>
+      <w:pPr>
+        <w:shd w:val="clear" w:color="auto" w:fill="FFFFFF" w:themeFill="background1"/>
+        <w:ind w:right="-20"/>
+        <w:jc w:val="both"/>
+        <w:rPr>
+          <w:rStyle w:val="Heading2Char"/>
+        </w:rPr>
+      </w:pPr>
+    </w:p>
+    <w:p>
+      <w:pPr>
+        <w:shd w:val="clear" w:color="auto" w:fill="FFFFFF" w:themeFill="background1"/>
+        <w:ind w:right="-20"/>
+        <w:jc w:val="both"/>
+        <w:rPr>
+          <w:rStyle w:val="Heading2Char"/>
+        </w:rPr>
+      </w:pPr>
     </w:p>
     <w:p>
       <w:pPr>
@@ -1064,7 +3532,6 @@
           <w:szCs w:val="19"/>
         </w:rPr>
       </w:pPr>
-      <w:bookmarkStart w:id="6" w:name="_Toc258708689"/>
       <w:r>
         <w:rPr>
           <w:rStyle w:val="Heading2Char"/>
@@ -1111,8 +3578,8 @@
       </w:pPr>
     </w:p>
     <w:sectPr>
-      <w:headerReference w:type="default" r:id="rId8"/>
-      <w:footerReference w:type="default" r:id="rId9"/>
+      <w:headerReference w:type="default" r:id="rId11"/>
+      <w:footerReference w:type="default" r:id="rId12"/>
       <w:pgSz w:w="11906" w:h="16838"/>
       <w:pgMar w:top="1440" w:right="1440" w:bottom="1440" w:left="1440" w:header="720" w:footer="720" w:gutter="0"/>
       <w:cols w:space="720"/>
@@ -2016,7 +4483,6 @@
   <w:style w:type="character" w:default="1" w:styleId="DefaultParagraphFont">
     <w:name w:val="Default Paragraph Font"/>
     <w:uiPriority w:val="1"/>
-    <w:semiHidden/>
     <w:unhideWhenUsed/>
   </w:style>
   <w:style w:type="table" w:default="1" w:styleId="TableNormal">
@@ -2598,4 +5064,205 @@
     </a:ext>
   </a:extLst>
 </a:theme>
+</file>
+
+<file path=customXml/item1.xml><?xml version="1.0" encoding="utf-8"?>
+<ct:contentTypeSchema xmlns:ct="http://schemas.microsoft.com/office/2006/metadata/contentType" xmlns:ma="http://schemas.microsoft.com/office/2006/metadata/properties/metaAttributes" ct:_="" ma:_="" ma:contentTypeName="Documento" ma:contentTypeID="0x010100296CFE177FD9754FBD9A2C907AEFE303" ma:contentTypeVersion="4" ma:contentTypeDescription="Crear nuevo documento." ma:contentTypeScope="" ma:versionID="3f77e8cade3d66c942941dca8758503b">
+  <xsd:schema xmlns:xsd="http://www.w3.org/2001/XMLSchema" xmlns:xs="http://www.w3.org/2001/XMLSchema" xmlns:p="http://schemas.microsoft.com/office/2006/metadata/properties" xmlns:ns3="b6fc9e19-a920-40db-b0c4-c369ee70dd7f" targetNamespace="http://schemas.microsoft.com/office/2006/metadata/properties" ma:root="true" ma:fieldsID="068cd9c4603faaf72fdcb4a8dd89d59b" ns3:_="">
+    <xsd:import namespace="b6fc9e19-a920-40db-b0c4-c369ee70dd7f"/>
+    <xsd:element name="properties">
+      <xsd:complexType>
+        <xsd:sequence>
+          <xsd:element name="documentManagement">
+            <xsd:complexType>
+              <xsd:all>
+                <xsd:element ref="ns3:MediaServiceMetadata" minOccurs="0"/>
+                <xsd:element ref="ns3:MediaServiceFastMetadata" minOccurs="0"/>
+                <xsd:element ref="ns3:MediaServiceSearchProperties" minOccurs="0"/>
+                <xsd:element ref="ns3:MediaServiceObjectDetectorVersions" minOccurs="0"/>
+              </xsd:all>
+            </xsd:complexType>
+          </xsd:element>
+        </xsd:sequence>
+      </xsd:complexType>
+    </xsd:element>
+  </xsd:schema>
+  <xsd:schema xmlns:xsd="http://www.w3.org/2001/XMLSchema" xmlns:xs="http://www.w3.org/2001/XMLSchema" xmlns:dms="http://schemas.microsoft.com/office/2006/documentManagement/types" xmlns:pc="http://schemas.microsoft.com/office/infopath/2007/PartnerControls" targetNamespace="b6fc9e19-a920-40db-b0c4-c369ee70dd7f" elementFormDefault="qualified">
+    <xsd:import namespace="http://schemas.microsoft.com/office/2006/documentManagement/types"/>
+    <xsd:import namespace="http://schemas.microsoft.com/office/infopath/2007/PartnerControls"/>
+    <xsd:element name="MediaServiceMetadata" ma:index="8" nillable="true" ma:displayName="MediaServiceMetadata" ma:hidden="true" ma:internalName="MediaServiceMetadata" ma:readOnly="true">
+      <xsd:simpleType>
+        <xsd:restriction base="dms:Note"/>
+      </xsd:simpleType>
+    </xsd:element>
+    <xsd:element name="MediaServiceFastMetadata" ma:index="9" nillable="true" ma:displayName="MediaServiceFastMetadata" ma:hidden="true" ma:internalName="MediaServiceFastMetadata" ma:readOnly="true">
+      <xsd:simpleType>
+        <xsd:restriction base="dms:Note"/>
+      </xsd:simpleType>
+    </xsd:element>
+    <xsd:element name="MediaServiceSearchProperties" ma:index="10" nillable="true" ma:displayName="MediaServiceSearchProperties" ma:hidden="true" ma:internalName="MediaServiceSearchProperties" ma:readOnly="true">
+      <xsd:simpleType>
+        <xsd:restriction base="dms:Note"/>
+      </xsd:simpleType>
+    </xsd:element>
+    <xsd:element name="MediaServiceObjectDetectorVersions" ma:index="11" nillable="true" ma:displayName="MediaServiceObjectDetectorVersions" ma:hidden="true" ma:indexed="true" ma:internalName="MediaServiceObjectDetectorVersions" ma:readOnly="true">
+      <xsd:simpleType>
+        <xsd:restriction base="dms:Text"/>
+      </xsd:simpleType>
+    </xsd:element>
+  </xsd:schema>
+  <xsd:schema xmlns="http://schemas.openxmlformats.org/package/2006/metadata/core-properties" xmlns:xsd="http://www.w3.org/2001/XMLSchema" xmlns:xsi="http://www.w3.org/2001/XMLSchema-instance" xmlns:dc="http://purl.org/dc/elements/1.1/" xmlns:dcterms="http://purl.org/dc/terms/" xmlns:odoc="http://schemas.microsoft.com/internal/obd" targetNamespace="http://schemas.openxmlformats.org/package/2006/metadata/core-properties" elementFormDefault="qualified" attributeFormDefault="unqualified" blockDefault="#all">
+    <xsd:import namespace="http://purl.org/dc/elements/1.1/" schemaLocation="http://dublincore.org/schemas/xmls/qdc/2003/04/02/dc.xsd"/>
+    <xsd:import namespace="http://purl.org/dc/terms/" schemaLocation="http://dublincore.org/schemas/xmls/qdc/2003/04/02/dcterms.xsd"/>
+    <xsd:element name="coreProperties" type="CT_coreProperties"/>
+    <xsd:complexType name="CT_coreProperties">
+      <xsd:all>
+        <xsd:element ref="dc:creator" minOccurs="0" maxOccurs="1"/>
+        <xsd:element ref="dcterms:created" minOccurs="0" maxOccurs="1"/>
+        <xsd:element ref="dc:identifier" minOccurs="0" maxOccurs="1"/>
+        <xsd:element name="contentType" minOccurs="0" maxOccurs="1" type="xsd:string" ma:index="0" ma:displayName="Tipo de contenido"/>
+        <xsd:element ref="dc:title" minOccurs="0" maxOccurs="1" ma:index="4" ma:displayName="Título"/>
+        <xsd:element ref="dc:subject" minOccurs="0" maxOccurs="1"/>
+        <xsd:element ref="dc:description" minOccurs="0" maxOccurs="1"/>
+        <xsd:element name="keywords" minOccurs="0" maxOccurs="1" type="xsd:string"/>
+        <xsd:element ref="dc:language" minOccurs="0" maxOccurs="1"/>
+        <xsd:element name="category" minOccurs="0" maxOccurs="1" type="xsd:string"/>
+        <xsd:element name="version" minOccurs="0" maxOccurs="1" type="xsd:string"/>
+        <xsd:element name="revision" minOccurs="0" maxOccurs="1" type="xsd:string">
+          <xsd:annotation>
+            <xsd:documentation>
+                        This value indicates the number of saves or revisions. The application is responsible for updating this value after each revision.
+                    </xsd:documentation>
+          </xsd:annotation>
+        </xsd:element>
+        <xsd:element name="lastModifiedBy" minOccurs="0" maxOccurs="1" type="xsd:string"/>
+        <xsd:element ref="dcterms:modified" minOccurs="0" maxOccurs="1"/>
+        <xsd:element name="contentStatus" minOccurs="0" maxOccurs="1" type="xsd:string"/>
+      </xsd:all>
+    </xsd:complexType>
+  </xsd:schema>
+  <xs:schema xmlns:pc="http://schemas.microsoft.com/office/infopath/2007/PartnerControls" xmlns:xs="http://www.w3.org/2001/XMLSchema" targetNamespace="http://schemas.microsoft.com/office/infopath/2007/PartnerControls" elementFormDefault="qualified" attributeFormDefault="unqualified">
+    <xs:element name="Person">
+      <xs:complexType>
+        <xs:sequence>
+          <xs:element ref="pc:DisplayName" minOccurs="0"/>
+          <xs:element ref="pc:AccountId" minOccurs="0"/>
+          <xs:element ref="pc:AccountType" minOccurs="0"/>
+        </xs:sequence>
+      </xs:complexType>
+    </xs:element>
+    <xs:element name="DisplayName" type="xs:string"/>
+    <xs:element name="AccountId" type="xs:string"/>
+    <xs:element name="AccountType" type="xs:string"/>
+    <xs:element name="BDCAssociatedEntity">
+      <xs:complexType>
+        <xs:sequence>
+          <xs:element ref="pc:BDCEntity" minOccurs="0" maxOccurs="unbounded"/>
+        </xs:sequence>
+        <xs:attribute ref="pc:EntityNamespace"/>
+        <xs:attribute ref="pc:EntityName"/>
+        <xs:attribute ref="pc:SystemInstanceName"/>
+        <xs:attribute ref="pc:AssociationName"/>
+      </xs:complexType>
+    </xs:element>
+    <xs:attribute name="EntityNamespace" type="xs:string"/>
+    <xs:attribute name="EntityName" type="xs:string"/>
+    <xs:attribute name="SystemInstanceName" type="xs:string"/>
+    <xs:attribute name="AssociationName" type="xs:string"/>
+    <xs:element name="BDCEntity">
+      <xs:complexType>
+        <xs:sequence>
+          <xs:element ref="pc:EntityDisplayName" minOccurs="0"/>
+          <xs:element ref="pc:EntityInstanceReference" minOccurs="0"/>
+          <xs:element ref="pc:EntityId1" minOccurs="0"/>
+          <xs:element ref="pc:EntityId2" minOccurs="0"/>
+          <xs:element ref="pc:EntityId3" minOccurs="0"/>
+          <xs:element ref="pc:EntityId4" minOccurs="0"/>
+          <xs:element ref="pc:EntityId5" minOccurs="0"/>
+        </xs:sequence>
+      </xs:complexType>
+    </xs:element>
+    <xs:element name="EntityDisplayName" type="xs:string"/>
+    <xs:element name="EntityInstanceReference" type="xs:string"/>
+    <xs:element name="EntityId1" type="xs:string"/>
+    <xs:element name="EntityId2" type="xs:string"/>
+    <xs:element name="EntityId3" type="xs:string"/>
+    <xs:element name="EntityId4" type="xs:string"/>
+    <xs:element name="EntityId5" type="xs:string"/>
+    <xs:element name="Terms">
+      <xs:complexType>
+        <xs:sequence>
+          <xs:element ref="pc:TermInfo" minOccurs="0" maxOccurs="unbounded"/>
+        </xs:sequence>
+      </xs:complexType>
+    </xs:element>
+    <xs:element name="TermInfo">
+      <xs:complexType>
+        <xs:sequence>
+          <xs:element ref="pc:TermName" minOccurs="0"/>
+          <xs:element ref="pc:TermId" minOccurs="0"/>
+        </xs:sequence>
+      </xs:complexType>
+    </xs:element>
+    <xs:element name="TermName" type="xs:string"/>
+    <xs:element name="TermId" type="xs:string"/>
+  </xs:schema>
+</ct:contentTypeSchema>
+</file>
+
+<file path=customXml/item2.xml><?xml version="1.0" encoding="utf-8"?>
+<?mso-contentType ?>
+<FormTemplates xmlns="http://schemas.microsoft.com/sharepoint/v3/contenttype/forms">
+  <Display>DocumentLibraryForm</Display>
+  <Edit>DocumentLibraryForm</Edit>
+  <New>DocumentLibraryForm</New>
+</FormTemplates>
+</file>
+
+<file path=customXml/item3.xml><?xml version="1.0" encoding="utf-8"?>
+<p:properties xmlns:p="http://schemas.microsoft.com/office/2006/metadata/properties" xmlns:xsi="http://www.w3.org/2001/XMLSchema-instance" xmlns:pc="http://schemas.microsoft.com/office/infopath/2007/PartnerControls">
+  <documentManagement/>
+</p:properties>
+</file>
+
+<file path=customXml/itemProps1.xml><?xml version="1.0" encoding="utf-8"?>
+<ds:datastoreItem xmlns:ds="http://schemas.openxmlformats.org/officeDocument/2006/customXml" ds:itemID="{23513CD6-8C57-4CD8-98F7-12E7199F980F}">
+  <ds:schemaRefs>
+    <ds:schemaRef ds:uri="http://schemas.microsoft.com/office/2006/metadata/contentType"/>
+    <ds:schemaRef ds:uri="http://schemas.microsoft.com/office/2006/metadata/properties/metaAttributes"/>
+    <ds:schemaRef ds:uri="http://www.w3.org/2001/XMLSchema"/>
+    <ds:schemaRef ds:uri="http://schemas.microsoft.com/office/2006/metadata/properties"/>
+    <ds:schemaRef ds:uri="b6fc9e19-a920-40db-b0c4-c369ee70dd7f"/>
+    <ds:schemaRef ds:uri="http://schemas.microsoft.com/office/2006/documentManagement/types"/>
+    <ds:schemaRef ds:uri="http://schemas.microsoft.com/office/infopath/2007/PartnerControls"/>
+    <ds:schemaRef ds:uri="http://schemas.openxmlformats.org/package/2006/metadata/core-properties"/>
+    <ds:schemaRef ds:uri="http://purl.org/dc/elements/1.1/"/>
+    <ds:schemaRef ds:uri="http://purl.org/dc/terms/"/>
+    <ds:schemaRef ds:uri="http://schemas.microsoft.com/internal/obd"/>
+  </ds:schemaRefs>
+</ds:datastoreItem>
+</file>
+
+<file path=customXml/itemProps2.xml><?xml version="1.0" encoding="utf-8"?>
+<ds:datastoreItem xmlns:ds="http://schemas.openxmlformats.org/officeDocument/2006/customXml" ds:itemID="{D8AA292D-1FC9-4240-ADA1-BB12AE473D51}">
+  <ds:schemaRefs>
+    <ds:schemaRef ds:uri="http://schemas.microsoft.com/sharepoint/v3/contenttype/forms"/>
+  </ds:schemaRefs>
+</ds:datastoreItem>
+</file>
+
+<file path=customXml/itemProps3.xml><?xml version="1.0" encoding="utf-8"?>
+<ds:datastoreItem xmlns:ds="http://schemas.openxmlformats.org/officeDocument/2006/customXml" ds:itemID="{2FF8626A-8A20-46E0-9879-B09EC0908E12}">
+  <ds:schemaRefs>
+    <ds:schemaRef ds:uri="http://purl.org/dc/terms/"/>
+    <ds:schemaRef ds:uri="http://purl.org/dc/elements/1.1/"/>
+    <ds:schemaRef ds:uri="http://schemas.microsoft.com/office/2006/metadata/properties"/>
+    <ds:schemaRef ds:uri="http://purl.org/dc/dcmitype/"/>
+    <ds:schemaRef ds:uri="http://www.w3.org/XML/1998/namespace"/>
+    <ds:schemaRef ds:uri="http://schemas.microsoft.com/office/infopath/2007/PartnerControls"/>
+    <ds:schemaRef ds:uri="http://schemas.microsoft.com/office/2006/documentManagement/types"/>
+    <ds:schemaRef ds:uri="http://schemas.openxmlformats.org/package/2006/metadata/core-properties"/>
+    <ds:schemaRef ds:uri="b6fc9e19-a920-40db-b0c4-c369ee70dd7f"/>
+  </ds:schemaRefs>
+</ds:datastoreItem>
 </file>
</xml_diff>

<commit_message>
Update Planning & Requirements.docx
</commit_message>
<xml_diff>
--- a/Docs/Planning & Requirements.docx
+++ b/Docs/Planning & Requirements.docx
@@ -43,8 +43,8 @@
         </w:rPr>
       </w:pPr>
       <w:r>
-        <w:object w:dxaOrig="10026" w:dyaOrig="7969">
-          <v:rect xmlns:o="urn:schemas-microsoft-com:office:office" xmlns:v="urn:schemas-microsoft-com:vml" id="rectole0000000000" style="width:501.300000pt;height:398.450000pt" o:preferrelative="t" o:ole="">
+        <w:object w:dxaOrig="10144" w:dyaOrig="8058">
+          <v:rect xmlns:o="urn:schemas-microsoft-com:office:office" xmlns:v="urn:schemas-microsoft-com:vml" id="rectole0000000000" style="width:507.200000pt;height:402.900000pt" o:preferrelative="t" o:ole="">
             <o:lock v:ext="edit"/>
             <v:imagedata xmlns:r="http://schemas.openxmlformats.org/officeDocument/2006/relationships" r:id="docRId1" o:title=""/>
           </v:rect>
@@ -1470,7 +1470,6 @@
                 <w:rFonts w:ascii="Calibri" w:hAnsi="Calibri" w:cs="Calibri" w:eastAsia="Calibri"/>
                 <w:spacing w:val="0"/>
                 <w:position w:val="0"/>
-                <w:shd w:fill="auto" w:val="clear"/>
               </w:rPr>
             </w:pPr>
             <w:r>
@@ -1519,7 +1518,6 @@
                 <w:spacing w:val="0"/>
                 <w:position w:val="0"/>
                 <w:sz w:val="22"/>
-                <w:shd w:fill="auto" w:val="clear"/>
               </w:rPr>
             </w:pPr>
             <w:r>
@@ -1588,7 +1586,6 @@
                 <w:color w:val="auto"/>
                 <w:spacing w:val="0"/>
                 <w:position w:val="0"/>
-                <w:shd w:fill="auto" w:val="clear"/>
               </w:rPr>
             </w:pPr>
             <w:r>
@@ -1663,7 +1660,6 @@
                 <w:spacing w:val="0"/>
                 <w:position w:val="0"/>
                 <w:sz w:val="22"/>
-                <w:shd w:fill="auto" w:val="clear"/>
               </w:rPr>
             </w:pPr>
           </w:p>
@@ -1721,7 +1717,6 @@
                 <w:color w:val="auto"/>
                 <w:spacing w:val="0"/>
                 <w:position w:val="0"/>
-                <w:shd w:fill="auto" w:val="clear"/>
               </w:rPr>
             </w:pPr>
             <w:r>
@@ -1796,7 +1791,6 @@
                 <w:spacing w:val="0"/>
                 <w:position w:val="0"/>
                 <w:sz w:val="22"/>
-                <w:shd w:fill="auto" w:val="clear"/>
               </w:rPr>
             </w:pPr>
           </w:p>
@@ -1854,7 +1848,6 @@
                 <w:color w:val="auto"/>
                 <w:spacing w:val="0"/>
                 <w:position w:val="0"/>
-                <w:shd w:fill="auto" w:val="clear"/>
               </w:rPr>
             </w:pPr>
             <w:r>
@@ -1929,7 +1922,6 @@
                 <w:spacing w:val="0"/>
                 <w:position w:val="0"/>
                 <w:sz w:val="22"/>
-                <w:shd w:fill="auto" w:val="clear"/>
               </w:rPr>
             </w:pPr>
           </w:p>
@@ -1987,7 +1979,6 @@
                 <w:color w:val="auto"/>
                 <w:spacing w:val="0"/>
                 <w:position w:val="0"/>
-                <w:shd w:fill="auto" w:val="clear"/>
               </w:rPr>
             </w:pPr>
             <w:r>
@@ -2062,7 +2053,6 @@
                 <w:spacing w:val="0"/>
                 <w:position w:val="0"/>
                 <w:sz w:val="22"/>
-                <w:shd w:fill="auto" w:val="clear"/>
               </w:rPr>
             </w:pPr>
           </w:p>
@@ -2120,7 +2110,6 @@
                 <w:color w:val="auto"/>
                 <w:spacing w:val="0"/>
                 <w:position w:val="0"/>
-                <w:shd w:fill="auto" w:val="clear"/>
               </w:rPr>
             </w:pPr>
             <w:r>
@@ -2195,7 +2184,6 @@
                 <w:spacing w:val="0"/>
                 <w:position w:val="0"/>
                 <w:sz w:val="22"/>
-                <w:shd w:fill="auto" w:val="clear"/>
               </w:rPr>
             </w:pPr>
           </w:p>
@@ -2253,7 +2241,6 @@
                 <w:color w:val="auto"/>
                 <w:spacing w:val="0"/>
                 <w:position w:val="0"/>
-                <w:shd w:fill="auto" w:val="clear"/>
               </w:rPr>
             </w:pPr>
             <w:r>
@@ -2328,7 +2315,6 @@
                 <w:spacing w:val="0"/>
                 <w:position w:val="0"/>
                 <w:sz w:val="22"/>
-                <w:shd w:fill="auto" w:val="clear"/>
               </w:rPr>
             </w:pPr>
           </w:p>
@@ -2401,7 +2387,6 @@
                 <w:color w:val="auto"/>
                 <w:spacing w:val="0"/>
                 <w:position w:val="0"/>
-                <w:shd w:fill="auto" w:val="clear"/>
               </w:rPr>
             </w:pPr>
             <w:r>
@@ -2476,7 +2461,6 @@
                 <w:spacing w:val="0"/>
                 <w:position w:val="0"/>
                 <w:sz w:val="22"/>
-                <w:shd w:fill="auto" w:val="clear"/>
               </w:rPr>
             </w:pPr>
           </w:p>
@@ -2534,7 +2518,6 @@
                 <w:color w:val="auto"/>
                 <w:spacing w:val="0"/>
                 <w:position w:val="0"/>
-                <w:shd w:fill="auto" w:val="clear"/>
               </w:rPr>
             </w:pPr>
             <w:r>
@@ -2595,30 +2578,8 @@
                 <w:sz w:val="22"/>
                 <w:shd w:fill="auto" w:val="clear"/>
               </w:rPr>
-              <w:t xml:space="preserve">As a player I would like to have an </w:t>
+              <w:t xml:space="preserve">As a player I would like to have an opportunity to come back if I die as it would make it more engaging and fun to play.</w:t>
             </w:r>
-            <w:r>
-              <w:rPr>
-                <w:rFonts w:ascii="Calibri" w:hAnsi="Calibri" w:cs="Calibri" w:eastAsia="Calibri"/>
-                <w:color w:val="auto"/>
-                <w:spacing w:val="0"/>
-                <w:position w:val="0"/>
-                <w:sz w:val="22"/>
-                <w:shd w:fill="auto" w:val="clear"/>
-              </w:rPr>
-              <w:t xml:space="preserve">opportunity to come back if I die as it would make it more</w:t>
-            </w:r>
-            <w:r>
-              <w:rPr>
-                <w:rFonts w:ascii="Calibri" w:hAnsi="Calibri" w:cs="Calibri" w:eastAsia="Calibri"/>
-                <w:color w:val="auto"/>
-                <w:spacing w:val="0"/>
-                <w:position w:val="0"/>
-                <w:sz w:val="22"/>
-                <w:shd w:fill="auto" w:val="clear"/>
-              </w:rPr>
-              <w:t xml:space="preserve"> engaging and fun to play.</w:t>
-            </w:r>
           </w:p>
           <w:p>
             <w:pPr>
@@ -2631,7 +2592,6 @@
                 <w:spacing w:val="0"/>
                 <w:position w:val="0"/>
                 <w:sz w:val="22"/>
-                <w:shd w:fill="auto" w:val="clear"/>
               </w:rPr>
             </w:pPr>
           </w:p>
@@ -2689,7 +2649,6 @@
                 <w:color w:val="auto"/>
                 <w:spacing w:val="0"/>
                 <w:position w:val="0"/>
-                <w:shd w:fill="auto" w:val="clear"/>
               </w:rPr>
             </w:pPr>
             <w:r>
@@ -2764,7 +2723,6 @@
                 <w:spacing w:val="0"/>
                 <w:position w:val="0"/>
                 <w:sz w:val="22"/>
-                <w:shd w:fill="auto" w:val="clear"/>
               </w:rPr>
             </w:pPr>
           </w:p>
@@ -2822,7 +2780,6 @@
                 <w:color w:val="auto"/>
                 <w:spacing w:val="0"/>
                 <w:position w:val="0"/>
-                <w:shd w:fill="auto" w:val="clear"/>
               </w:rPr>
             </w:pPr>
             <w:r>
@@ -2897,7 +2854,6 @@
                 <w:spacing w:val="0"/>
                 <w:position w:val="0"/>
                 <w:sz w:val="22"/>
-                <w:shd w:fill="auto" w:val="clear"/>
               </w:rPr>
             </w:pPr>
           </w:p>
@@ -2955,7 +2911,6 @@
                 <w:color w:val="auto"/>
                 <w:spacing w:val="0"/>
                 <w:position w:val="0"/>
-                <w:shd w:fill="auto" w:val="clear"/>
               </w:rPr>
             </w:pPr>
             <w:r>
@@ -3030,7 +2985,6 @@
                 <w:spacing w:val="0"/>
                 <w:position w:val="0"/>
                 <w:sz w:val="22"/>
-                <w:shd w:fill="auto" w:val="clear"/>
               </w:rPr>
             </w:pPr>
           </w:p>
@@ -3088,7 +3042,6 @@
                 <w:color w:val="auto"/>
                 <w:spacing w:val="0"/>
                 <w:position w:val="0"/>
-                <w:shd w:fill="auto" w:val="clear"/>
               </w:rPr>
             </w:pPr>
             <w:r>
@@ -3163,7 +3116,6 @@
                 <w:spacing w:val="0"/>
                 <w:position w:val="0"/>
                 <w:sz w:val="22"/>
-                <w:shd w:fill="auto" w:val="clear"/>
               </w:rPr>
             </w:pPr>
           </w:p>
@@ -3221,7 +3173,6 @@
                 <w:color w:val="auto"/>
                 <w:spacing w:val="0"/>
                 <w:position w:val="0"/>
-                <w:shd w:fill="auto" w:val="clear"/>
               </w:rPr>
             </w:pPr>
             <w:r>
@@ -3296,7 +3247,6 @@
                 <w:spacing w:val="0"/>
                 <w:position w:val="0"/>
                 <w:sz w:val="22"/>
-                <w:shd w:fill="auto" w:val="clear"/>
               </w:rPr>
             </w:pPr>
           </w:p>
@@ -3354,7 +3304,6 @@
                 <w:color w:val="auto"/>
                 <w:spacing w:val="0"/>
                 <w:position w:val="0"/>
-                <w:shd w:fill="auto" w:val="clear"/>
               </w:rPr>
             </w:pPr>
             <w:r>
@@ -3429,7 +3378,6 @@
                 <w:spacing w:val="0"/>
                 <w:position w:val="0"/>
                 <w:sz w:val="22"/>
-                <w:shd w:fill="auto" w:val="clear"/>
               </w:rPr>
             </w:pPr>
           </w:p>
@@ -3487,7 +3435,6 @@
                 <w:color w:val="auto"/>
                 <w:spacing w:val="0"/>
                 <w:position w:val="0"/>
-                <w:shd w:fill="auto" w:val="clear"/>
               </w:rPr>
             </w:pPr>
             <w:r>
@@ -3562,7 +3509,6 @@
                 <w:spacing w:val="0"/>
                 <w:position w:val="0"/>
                 <w:sz w:val="22"/>
-                <w:shd w:fill="auto" w:val="clear"/>
               </w:rPr>
             </w:pPr>
           </w:p>
@@ -3620,7 +3566,6 @@
                 <w:color w:val="auto"/>
                 <w:spacing w:val="0"/>
                 <w:position w:val="0"/>
-                <w:shd w:fill="auto" w:val="clear"/>
               </w:rPr>
             </w:pPr>
             <w:r>
@@ -3632,7 +3577,7 @@
                 <w:sz w:val="32"/>
                 <w:shd w:fill="auto" w:val="clear"/>
               </w:rPr>
-              <w:t xml:space="preserve">VOI</w:t>
+              <w:t xml:space="preserve">FR17: STUN TIME</w:t>
             </w:r>
           </w:p>
         </w:tc>
@@ -3695,7 +3640,6 @@
                 <w:spacing w:val="0"/>
                 <w:position w:val="0"/>
                 <w:sz w:val="22"/>
-                <w:shd w:fill="auto" w:val="clear"/>
               </w:rPr>
             </w:pPr>
           </w:p>
@@ -3798,7 +3742,6 @@
                 <w:color w:val="auto"/>
                 <w:spacing w:val="0"/>
                 <w:position w:val="0"/>
-                <w:shd w:fill="auto" w:val="clear"/>
               </w:rPr>
             </w:pPr>
             <w:r>
@@ -3873,7 +3816,6 @@
                 <w:spacing w:val="0"/>
                 <w:position w:val="0"/>
                 <w:sz w:val="22"/>
-                <w:shd w:fill="auto" w:val="clear"/>
               </w:rPr>
             </w:pPr>
           </w:p>
@@ -3931,7 +3873,6 @@
                 <w:color w:val="auto"/>
                 <w:spacing w:val="0"/>
                 <w:position w:val="0"/>
-                <w:shd w:fill="auto" w:val="clear"/>
               </w:rPr>
             </w:pPr>
             <w:r>
@@ -4006,7 +3947,6 @@
                 <w:spacing w:val="0"/>
                 <w:position w:val="0"/>
                 <w:sz w:val="22"/>
-                <w:shd w:fill="auto" w:val="clear"/>
               </w:rPr>
             </w:pPr>
           </w:p>
@@ -4064,7 +4004,6 @@
                 <w:color w:val="auto"/>
                 <w:spacing w:val="0"/>
                 <w:position w:val="0"/>
-                <w:shd w:fill="auto" w:val="clear"/>
               </w:rPr>
             </w:pPr>
             <w:r>
@@ -4139,7 +4078,6 @@
                 <w:spacing w:val="0"/>
                 <w:position w:val="0"/>
                 <w:sz w:val="22"/>
-                <w:shd w:fill="auto" w:val="clear"/>
               </w:rPr>
             </w:pPr>
           </w:p>
@@ -4197,7 +4135,6 @@
                 <w:color w:val="auto"/>
                 <w:spacing w:val="0"/>
                 <w:position w:val="0"/>
-                <w:shd w:fill="auto" w:val="clear"/>
               </w:rPr>
             </w:pPr>
             <w:r>
@@ -4272,7 +4209,6 @@
                 <w:spacing w:val="0"/>
                 <w:position w:val="0"/>
                 <w:sz w:val="22"/>
-                <w:shd w:fill="auto" w:val="clear"/>
               </w:rPr>
             </w:pPr>
           </w:p>
@@ -4330,7 +4266,6 @@
                 <w:color w:val="auto"/>
                 <w:spacing w:val="0"/>
                 <w:position w:val="0"/>
-                <w:shd w:fill="auto" w:val="clear"/>
               </w:rPr>
             </w:pPr>
             <w:r>
@@ -4405,7 +4340,6 @@
                 <w:spacing w:val="0"/>
                 <w:position w:val="0"/>
                 <w:sz w:val="22"/>
-                <w:shd w:fill="auto" w:val="clear"/>
               </w:rPr>
             </w:pPr>
           </w:p>
@@ -4463,7 +4397,6 @@
                 <w:color w:val="auto"/>
                 <w:spacing w:val="0"/>
                 <w:position w:val="0"/>
-                <w:shd w:fill="auto" w:val="clear"/>
               </w:rPr>
             </w:pPr>
             <w:r>
@@ -4512,7 +4445,6 @@
                 <w:spacing w:val="0"/>
                 <w:position w:val="0"/>
                 <w:sz w:val="22"/>
-                <w:shd w:fill="auto" w:val="clear"/>
               </w:rPr>
             </w:pPr>
             <w:r>
@@ -4581,7 +4513,6 @@
                 <w:color w:val="auto"/>
                 <w:spacing w:val="0"/>
                 <w:position w:val="0"/>
-                <w:shd w:fill="auto" w:val="clear"/>
               </w:rPr>
             </w:pPr>
             <w:r>
@@ -4656,7 +4587,6 @@
                 <w:spacing w:val="0"/>
                 <w:position w:val="0"/>
                 <w:sz w:val="22"/>
-                <w:shd w:fill="auto" w:val="clear"/>
               </w:rPr>
             </w:pPr>
           </w:p>
@@ -4714,7 +4644,6 @@
                 <w:color w:val="auto"/>
                 <w:spacing w:val="0"/>
                 <w:position w:val="0"/>
-                <w:shd w:fill="auto" w:val="clear"/>
               </w:rPr>
             </w:pPr>
             <w:r>
@@ -4763,7 +4692,6 @@
                 <w:spacing w:val="0"/>
                 <w:position w:val="0"/>
                 <w:sz w:val="22"/>
-                <w:shd w:fill="auto" w:val="clear"/>
               </w:rPr>
             </w:pPr>
             <w:r>
@@ -4832,7 +4760,6 @@
                 <w:color w:val="auto"/>
                 <w:spacing w:val="0"/>
                 <w:position w:val="0"/>
-                <w:shd w:fill="auto" w:val="clear"/>
               </w:rPr>
             </w:pPr>
             <w:r>
@@ -4881,7 +4808,6 @@
                 <w:spacing w:val="0"/>
                 <w:position w:val="0"/>
                 <w:sz w:val="22"/>
-                <w:shd w:fill="auto" w:val="clear"/>
               </w:rPr>
             </w:pPr>
             <w:r>

</xml_diff>